<commit_message>
docs: add document, build app
</commit_message>
<xml_diff>
--- a/ISI_A12715.docx
+++ b/ISI_A12715.docx
@@ -6,9 +6,15 @@
       <w:pPr>
         <w:pStyle w:val="Ttulo1"/>
       </w:pPr>
+      <w:bookmarkStart w:id="0" w:name="_Toc64026538"/>
+      <w:bookmarkStart w:id="1" w:name="_Toc64026577"/>
+      <w:bookmarkStart w:id="2" w:name="_Toc64026591"/>
       <w:r>
         <w:t>Licenciatura em Engenharia de Sistemas Informáticos</w:t>
       </w:r>
+      <w:bookmarkEnd w:id="0"/>
+      <w:bookmarkEnd w:id="1"/>
+      <w:bookmarkEnd w:id="2"/>
     </w:p>
     <w:p>
       <w:pPr>
@@ -23,12 +29,18 @@
       <w:pPr>
         <w:pStyle w:val="Ttulo1"/>
       </w:pPr>
+      <w:bookmarkStart w:id="3" w:name="_Toc64026539"/>
+      <w:bookmarkStart w:id="4" w:name="_Toc64026578"/>
+      <w:bookmarkStart w:id="5" w:name="_Toc64026592"/>
       <w:r>
         <w:t xml:space="preserve">Relatório do trabalho prático </w:t>
       </w:r>
       <w:r>
         <w:t>2</w:t>
       </w:r>
+      <w:bookmarkEnd w:id="3"/>
+      <w:bookmarkEnd w:id="4"/>
+      <w:bookmarkEnd w:id="5"/>
     </w:p>
     <w:p>
       <w:pPr>
@@ -39,6 +51,9 @@
           <w:szCs w:val="28"/>
         </w:rPr>
       </w:pPr>
+      <w:bookmarkStart w:id="6" w:name="_Toc64026540"/>
+      <w:bookmarkStart w:id="7" w:name="_Toc64026579"/>
+      <w:bookmarkStart w:id="8" w:name="_Toc64026593"/>
       <w:r>
         <w:rPr>
           <w:sz w:val="28"/>
@@ -46,6 +61,9 @@
         </w:rPr>
         <w:t>2020/2021</w:t>
       </w:r>
+      <w:bookmarkEnd w:id="6"/>
+      <w:bookmarkEnd w:id="7"/>
+      <w:bookmarkEnd w:id="8"/>
     </w:p>
     <w:p/>
     <w:p/>
@@ -62,6 +80,9 @@
           <w:szCs w:val="40"/>
         </w:rPr>
       </w:pPr>
+      <w:bookmarkStart w:id="9" w:name="_Toc64026541"/>
+      <w:bookmarkStart w:id="10" w:name="_Toc64026580"/>
+      <w:bookmarkStart w:id="11" w:name="_Toc64026594"/>
       <w:proofErr w:type="spellStart"/>
       <w:r>
         <w:rPr>
@@ -80,6 +101,9 @@
         </w:rPr>
         <w:t xml:space="preserve"> V2</w:t>
       </w:r>
+      <w:bookmarkEnd w:id="9"/>
+      <w:bookmarkEnd w:id="10"/>
+      <w:bookmarkEnd w:id="11"/>
     </w:p>
     <w:p>
       <w:pPr>
@@ -91,6 +115,9 @@
           <w:szCs w:val="40"/>
         </w:rPr>
       </w:pPr>
+      <w:bookmarkStart w:id="12" w:name="_Toc64026542"/>
+      <w:bookmarkStart w:id="13" w:name="_Toc64026581"/>
+      <w:bookmarkStart w:id="14" w:name="_Toc64026595"/>
       <w:r>
         <w:rPr>
           <w:color w:val="000000" w:themeColor="text1"/>
@@ -99,6 +126,9 @@
         </w:rPr>
         <w:t>Listagem de filmes/séries</w:t>
       </w:r>
+      <w:bookmarkEnd w:id="12"/>
+      <w:bookmarkEnd w:id="13"/>
+      <w:bookmarkEnd w:id="14"/>
     </w:p>
     <w:p>
       <w:pPr>
@@ -195,63 +225,638 @@
         <w:br w:type="page"/>
       </w:r>
     </w:p>
+    <w:sdt>
+      <w:sdtPr>
+        <w:id w:val="1237130561"/>
+        <w:docPartObj>
+          <w:docPartGallery w:val="Table of Contents"/>
+          <w:docPartUnique/>
+        </w:docPartObj>
+      </w:sdtPr>
+      <w:sdtEndPr>
+        <w:rPr>
+          <w:rFonts w:asciiTheme="minorHAnsi" w:eastAsiaTheme="minorHAnsi" w:hAnsiTheme="minorHAnsi" w:cstheme="minorBidi"/>
+          <w:b/>
+          <w:bCs/>
+          <w:color w:val="auto"/>
+          <w:sz w:val="22"/>
+          <w:szCs w:val="22"/>
+          <w:lang w:eastAsia="en-US"/>
+        </w:rPr>
+      </w:sdtEndPr>
+      <w:sdtContent>
+        <w:p>
+          <w:pPr>
+            <w:pStyle w:val="Cabealhodondice"/>
+          </w:pPr>
+          <w:r>
+            <w:t>Conteúdo</w:t>
+          </w:r>
+        </w:p>
+        <w:p>
+          <w:pPr>
+            <w:pStyle w:val="ndice1"/>
+            <w:tabs>
+              <w:tab w:val="right" w:leader="dot" w:pos="8494"/>
+            </w:tabs>
+            <w:rPr>
+              <w:rFonts w:eastAsiaTheme="minorEastAsia"/>
+              <w:noProof/>
+              <w:lang w:eastAsia="pt-PT"/>
+            </w:rPr>
+          </w:pPr>
+          <w:r>
+            <w:fldChar w:fldCharType="begin"/>
+          </w:r>
+          <w:r>
+            <w:instrText xml:space="preserve"> TOC \o "1-3" \h \z \u </w:instrText>
+          </w:r>
+          <w:r>
+            <w:fldChar w:fldCharType="separate"/>
+          </w:r>
+          <w:hyperlink w:anchor="_Toc64026596" w:history="1">
+            <w:r>
+              <w:rPr>
+                <w:rStyle w:val="Hiperligao"/>
+                <w:noProof/>
+              </w:rPr>
+              <w:t>Resumo</w:t>
+            </w:r>
+            <w:r>
+              <w:rPr>
+                <w:noProof/>
+                <w:webHidden/>
+              </w:rPr>
+              <w:tab/>
+            </w:r>
+            <w:r>
+              <w:rPr>
+                <w:noProof/>
+                <w:webHidden/>
+              </w:rPr>
+              <w:fldChar w:fldCharType="begin"/>
+            </w:r>
+            <w:r>
+              <w:rPr>
+                <w:noProof/>
+                <w:webHidden/>
+              </w:rPr>
+              <w:instrText xml:space="preserve"> PAGEREF _Toc64026596 \h </w:instrText>
+            </w:r>
+            <w:r>
+              <w:rPr>
+                <w:noProof/>
+                <w:webHidden/>
+              </w:rPr>
+            </w:r>
+            <w:r>
+              <w:rPr>
+                <w:noProof/>
+                <w:webHidden/>
+              </w:rPr>
+              <w:fldChar w:fldCharType="separate"/>
+            </w:r>
+            <w:r>
+              <w:rPr>
+                <w:noProof/>
+                <w:webHidden/>
+              </w:rPr>
+              <w:t>3</w:t>
+            </w:r>
+            <w:r>
+              <w:rPr>
+                <w:noProof/>
+                <w:webHidden/>
+              </w:rPr>
+              <w:fldChar w:fldCharType="end"/>
+            </w:r>
+          </w:hyperlink>
+        </w:p>
+        <w:p>
+          <w:pPr>
+            <w:pStyle w:val="ndice1"/>
+            <w:tabs>
+              <w:tab w:val="right" w:leader="dot" w:pos="8494"/>
+            </w:tabs>
+            <w:rPr>
+              <w:rFonts w:eastAsiaTheme="minorEastAsia"/>
+              <w:noProof/>
+              <w:lang w:eastAsia="pt-PT"/>
+            </w:rPr>
+          </w:pPr>
+          <w:hyperlink w:anchor="_Toc64026597" w:history="1">
+            <w:r>
+              <w:rPr>
+                <w:rStyle w:val="Hiperligao"/>
+                <w:noProof/>
+              </w:rPr>
+              <w:t>Objetivos</w:t>
+            </w:r>
+            <w:r>
+              <w:rPr>
+                <w:noProof/>
+                <w:webHidden/>
+              </w:rPr>
+              <w:tab/>
+            </w:r>
+            <w:r>
+              <w:rPr>
+                <w:noProof/>
+                <w:webHidden/>
+              </w:rPr>
+              <w:fldChar w:fldCharType="begin"/>
+            </w:r>
+            <w:r>
+              <w:rPr>
+                <w:noProof/>
+                <w:webHidden/>
+              </w:rPr>
+              <w:instrText xml:space="preserve"> PAGEREF _Toc64026597 \h </w:instrText>
+            </w:r>
+            <w:r>
+              <w:rPr>
+                <w:noProof/>
+                <w:webHidden/>
+              </w:rPr>
+            </w:r>
+            <w:r>
+              <w:rPr>
+                <w:noProof/>
+                <w:webHidden/>
+              </w:rPr>
+              <w:fldChar w:fldCharType="separate"/>
+            </w:r>
+            <w:r>
+              <w:rPr>
+                <w:noProof/>
+                <w:webHidden/>
+              </w:rPr>
+              <w:t>4</w:t>
+            </w:r>
+            <w:r>
+              <w:rPr>
+                <w:noProof/>
+                <w:webHidden/>
+              </w:rPr>
+              <w:fldChar w:fldCharType="end"/>
+            </w:r>
+          </w:hyperlink>
+        </w:p>
+        <w:p>
+          <w:pPr>
+            <w:pStyle w:val="ndice1"/>
+            <w:tabs>
+              <w:tab w:val="right" w:leader="dot" w:pos="8494"/>
+            </w:tabs>
+            <w:rPr>
+              <w:rFonts w:eastAsiaTheme="minorEastAsia"/>
+              <w:noProof/>
+              <w:lang w:eastAsia="pt-PT"/>
+            </w:rPr>
+          </w:pPr>
+          <w:hyperlink w:anchor="_Toc64026598" w:history="1">
+            <w:r>
+              <w:rPr>
+                <w:rStyle w:val="Hiperligao"/>
+                <w:noProof/>
+              </w:rPr>
+              <w:t>Arquitetura da solução</w:t>
+            </w:r>
+            <w:r>
+              <w:rPr>
+                <w:noProof/>
+                <w:webHidden/>
+              </w:rPr>
+              <w:tab/>
+            </w:r>
+            <w:r>
+              <w:rPr>
+                <w:noProof/>
+                <w:webHidden/>
+              </w:rPr>
+              <w:fldChar w:fldCharType="begin"/>
+            </w:r>
+            <w:r>
+              <w:rPr>
+                <w:noProof/>
+                <w:webHidden/>
+              </w:rPr>
+              <w:instrText xml:space="preserve"> PAGEREF _Toc64026598 \h </w:instrText>
+            </w:r>
+            <w:r>
+              <w:rPr>
+                <w:noProof/>
+                <w:webHidden/>
+              </w:rPr>
+            </w:r>
+            <w:r>
+              <w:rPr>
+                <w:noProof/>
+                <w:webHidden/>
+              </w:rPr>
+              <w:fldChar w:fldCharType="separate"/>
+            </w:r>
+            <w:r>
+              <w:rPr>
+                <w:noProof/>
+                <w:webHidden/>
+              </w:rPr>
+              <w:t>5</w:t>
+            </w:r>
+            <w:r>
+              <w:rPr>
+                <w:noProof/>
+                <w:webHidden/>
+              </w:rPr>
+              <w:fldChar w:fldCharType="end"/>
+            </w:r>
+          </w:hyperlink>
+        </w:p>
+        <w:p>
+          <w:pPr>
+            <w:pStyle w:val="ndice2"/>
+            <w:tabs>
+              <w:tab w:val="right" w:leader="dot" w:pos="8494"/>
+            </w:tabs>
+            <w:rPr>
+              <w:rFonts w:eastAsiaTheme="minorEastAsia"/>
+              <w:noProof/>
+              <w:lang w:eastAsia="pt-PT"/>
+            </w:rPr>
+          </w:pPr>
+          <w:hyperlink w:anchor="_Toc64026599" w:history="1">
+            <w:r>
+              <w:rPr>
+                <w:rStyle w:val="Hiperligao"/>
+                <w:noProof/>
+              </w:rPr>
+              <w:t>Base de dados</w:t>
+            </w:r>
+            <w:r>
+              <w:rPr>
+                <w:noProof/>
+                <w:webHidden/>
+              </w:rPr>
+              <w:tab/>
+            </w:r>
+            <w:r>
+              <w:rPr>
+                <w:noProof/>
+                <w:webHidden/>
+              </w:rPr>
+              <w:fldChar w:fldCharType="begin"/>
+            </w:r>
+            <w:r>
+              <w:rPr>
+                <w:noProof/>
+                <w:webHidden/>
+              </w:rPr>
+              <w:instrText xml:space="preserve"> PAGEREF _Toc64026599 \h </w:instrText>
+            </w:r>
+            <w:r>
+              <w:rPr>
+                <w:noProof/>
+                <w:webHidden/>
+              </w:rPr>
+            </w:r>
+            <w:r>
+              <w:rPr>
+                <w:noProof/>
+                <w:webHidden/>
+              </w:rPr>
+              <w:fldChar w:fldCharType="separate"/>
+            </w:r>
+            <w:r>
+              <w:rPr>
+                <w:noProof/>
+                <w:webHidden/>
+              </w:rPr>
+              <w:t>5</w:t>
+            </w:r>
+            <w:r>
+              <w:rPr>
+                <w:noProof/>
+                <w:webHidden/>
+              </w:rPr>
+              <w:fldChar w:fldCharType="end"/>
+            </w:r>
+          </w:hyperlink>
+        </w:p>
+        <w:p>
+          <w:pPr>
+            <w:pStyle w:val="ndice2"/>
+            <w:tabs>
+              <w:tab w:val="right" w:leader="dot" w:pos="8494"/>
+            </w:tabs>
+            <w:rPr>
+              <w:rFonts w:eastAsiaTheme="minorEastAsia"/>
+              <w:noProof/>
+              <w:lang w:eastAsia="pt-PT"/>
+            </w:rPr>
+          </w:pPr>
+          <w:hyperlink w:anchor="_Toc64026600" w:history="1">
+            <w:r>
+              <w:rPr>
+                <w:rStyle w:val="Hiperligao"/>
+                <w:noProof/>
+              </w:rPr>
+              <w:t>API</w:t>
+            </w:r>
+            <w:r>
+              <w:rPr>
+                <w:noProof/>
+                <w:webHidden/>
+              </w:rPr>
+              <w:tab/>
+            </w:r>
+            <w:r>
+              <w:rPr>
+                <w:noProof/>
+                <w:webHidden/>
+              </w:rPr>
+              <w:fldChar w:fldCharType="begin"/>
+            </w:r>
+            <w:r>
+              <w:rPr>
+                <w:noProof/>
+                <w:webHidden/>
+              </w:rPr>
+              <w:instrText xml:space="preserve"> PAGEREF _Toc64026600 \h </w:instrText>
+            </w:r>
+            <w:r>
+              <w:rPr>
+                <w:noProof/>
+                <w:webHidden/>
+              </w:rPr>
+            </w:r>
+            <w:r>
+              <w:rPr>
+                <w:noProof/>
+                <w:webHidden/>
+              </w:rPr>
+              <w:fldChar w:fldCharType="separate"/>
+            </w:r>
+            <w:r>
+              <w:rPr>
+                <w:noProof/>
+                <w:webHidden/>
+              </w:rPr>
+              <w:t>5</w:t>
+            </w:r>
+            <w:r>
+              <w:rPr>
+                <w:noProof/>
+                <w:webHidden/>
+              </w:rPr>
+              <w:fldChar w:fldCharType="end"/>
+            </w:r>
+          </w:hyperlink>
+        </w:p>
+        <w:p>
+          <w:pPr>
+            <w:pStyle w:val="ndice2"/>
+            <w:tabs>
+              <w:tab w:val="right" w:leader="dot" w:pos="8494"/>
+            </w:tabs>
+            <w:rPr>
+              <w:rFonts w:eastAsiaTheme="minorEastAsia"/>
+              <w:noProof/>
+              <w:lang w:eastAsia="pt-PT"/>
+            </w:rPr>
+          </w:pPr>
+          <w:hyperlink w:anchor="_Toc64026601" w:history="1">
+            <w:r>
+              <w:rPr>
+                <w:rStyle w:val="Hiperligao"/>
+                <w:noProof/>
+              </w:rPr>
+              <w:t>Aplicação</w:t>
+            </w:r>
+            <w:r>
+              <w:rPr>
+                <w:noProof/>
+                <w:webHidden/>
+              </w:rPr>
+              <w:tab/>
+            </w:r>
+            <w:r>
+              <w:rPr>
+                <w:noProof/>
+                <w:webHidden/>
+              </w:rPr>
+              <w:fldChar w:fldCharType="begin"/>
+            </w:r>
+            <w:r>
+              <w:rPr>
+                <w:noProof/>
+                <w:webHidden/>
+              </w:rPr>
+              <w:instrText xml:space="preserve"> PAGEREF _Toc64026601 \h </w:instrText>
+            </w:r>
+            <w:r>
+              <w:rPr>
+                <w:noProof/>
+                <w:webHidden/>
+              </w:rPr>
+            </w:r>
+            <w:r>
+              <w:rPr>
+                <w:noProof/>
+                <w:webHidden/>
+              </w:rPr>
+              <w:fldChar w:fldCharType="separate"/>
+            </w:r>
+            <w:r>
+              <w:rPr>
+                <w:noProof/>
+                <w:webHidden/>
+              </w:rPr>
+              <w:t>8</w:t>
+            </w:r>
+            <w:r>
+              <w:rPr>
+                <w:noProof/>
+                <w:webHidden/>
+              </w:rPr>
+              <w:fldChar w:fldCharType="end"/>
+            </w:r>
+          </w:hyperlink>
+        </w:p>
+        <w:p>
+          <w:pPr>
+            <w:pStyle w:val="ndice1"/>
+            <w:tabs>
+              <w:tab w:val="right" w:leader="dot" w:pos="8494"/>
+            </w:tabs>
+            <w:rPr>
+              <w:rFonts w:eastAsiaTheme="minorEastAsia"/>
+              <w:noProof/>
+              <w:lang w:eastAsia="pt-PT"/>
+            </w:rPr>
+          </w:pPr>
+          <w:hyperlink w:anchor="_Toc64026602" w:history="1">
+            <w:r>
+              <w:rPr>
+                <w:rStyle w:val="Hiperligao"/>
+                <w:noProof/>
+              </w:rPr>
+              <w:t>Conclusão</w:t>
+            </w:r>
+            <w:r>
+              <w:rPr>
+                <w:noProof/>
+                <w:webHidden/>
+              </w:rPr>
+              <w:tab/>
+            </w:r>
+            <w:r>
+              <w:rPr>
+                <w:noProof/>
+                <w:webHidden/>
+              </w:rPr>
+              <w:fldChar w:fldCharType="begin"/>
+            </w:r>
+            <w:r>
+              <w:rPr>
+                <w:noProof/>
+                <w:webHidden/>
+              </w:rPr>
+              <w:instrText xml:space="preserve"> PAGEREF _Toc64026602 \h </w:instrText>
+            </w:r>
+            <w:r>
+              <w:rPr>
+                <w:noProof/>
+                <w:webHidden/>
+              </w:rPr>
+            </w:r>
+            <w:r>
+              <w:rPr>
+                <w:noProof/>
+                <w:webHidden/>
+              </w:rPr>
+              <w:fldChar w:fldCharType="separate"/>
+            </w:r>
+            <w:r>
+              <w:rPr>
+                <w:noProof/>
+                <w:webHidden/>
+              </w:rPr>
+              <w:t>11</w:t>
+            </w:r>
+            <w:r>
+              <w:rPr>
+                <w:noProof/>
+                <w:webHidden/>
+              </w:rPr>
+              <w:fldChar w:fldCharType="end"/>
+            </w:r>
+          </w:hyperlink>
+        </w:p>
+        <w:p>
+          <w:r>
+            <w:rPr>
+              <w:b/>
+              <w:bCs/>
+            </w:rPr>
+            <w:fldChar w:fldCharType="end"/>
+          </w:r>
+        </w:p>
+      </w:sdtContent>
+    </w:sdt>
     <w:p/>
     <w:p>
       <w:pPr>
+        <w:rPr>
+          <w:rFonts w:asciiTheme="majorHAnsi" w:eastAsiaTheme="majorEastAsia" w:hAnsiTheme="majorHAnsi" w:cstheme="majorBidi"/>
+          <w:color w:val="2F5496" w:themeColor="accent1" w:themeShade="BF"/>
+          <w:sz w:val="32"/>
+          <w:szCs w:val="32"/>
+        </w:rPr>
+      </w:pPr>
+      <w:r>
+        <w:br w:type="page"/>
+      </w:r>
+    </w:p>
+    <w:p>
+      <w:pPr>
         <w:pStyle w:val="Ttulo1"/>
-      </w:pPr>
-      <w:r>
-        <w:t>RESUMO</w:t>
-      </w:r>
+        <w:rPr>
+          <w:u w:val="single"/>
+        </w:rPr>
+      </w:pPr>
+      <w:bookmarkStart w:id="15" w:name="_Toc64026596"/>
+      <w:r>
+        <w:lastRenderedPageBreak/>
+        <w:t>Resumo</w:t>
+      </w:r>
+      <w:bookmarkEnd w:id="15"/>
     </w:p>
     <w:p/>
     <w:p>
       <w:pPr>
         <w:rPr>
-          <w:sz w:val="26"/>
-          <w:szCs w:val="26"/>
-        </w:rPr>
-      </w:pPr>
-      <w:r>
-        <w:t xml:space="preserve">Este projeto irá utilizar o trabalho prático anterior, que consiste </w:t>
-      </w:r>
-      <w:r>
-        <w:rPr>
-          <w:sz w:val="26"/>
-          <w:szCs w:val="26"/>
+          <w:sz w:val="24"/>
+          <w:szCs w:val="24"/>
+        </w:rPr>
+      </w:pPr>
+      <w:r>
+        <w:rPr>
+          <w:sz w:val="24"/>
+          <w:szCs w:val="24"/>
+        </w:rPr>
+        <w:t>Este projeto irá utilizar o trabalho prático anterior, que consist</w:t>
+      </w:r>
+      <w:r>
+        <w:rPr>
+          <w:sz w:val="24"/>
+          <w:szCs w:val="24"/>
+        </w:rPr>
+        <w:t>iu</w:t>
+      </w:r>
+      <w:r>
+        <w:rPr>
+          <w:sz w:val="24"/>
+          <w:szCs w:val="24"/>
+        </w:rPr>
+        <w:t xml:space="preserve"> </w:t>
+      </w:r>
+      <w:r>
+        <w:rPr>
+          <w:sz w:val="24"/>
+          <w:szCs w:val="24"/>
         </w:rPr>
         <w:t xml:space="preserve">numa aplicação em Windows </w:t>
       </w:r>
       <w:proofErr w:type="spellStart"/>
       <w:r>
         <w:rPr>
-          <w:sz w:val="26"/>
-          <w:szCs w:val="26"/>
+          <w:sz w:val="24"/>
+          <w:szCs w:val="24"/>
         </w:rPr>
         <w:t>Forms</w:t>
       </w:r>
       <w:proofErr w:type="spellEnd"/>
       <w:r>
         <w:rPr>
-          <w:sz w:val="26"/>
-          <w:szCs w:val="26"/>
+          <w:sz w:val="24"/>
+          <w:szCs w:val="24"/>
         </w:rPr>
         <w:t xml:space="preserve"> que vai à API do OMDB (</w:t>
       </w:r>
-      <w:hyperlink r:id="rId5" w:history="1">
+      <w:hyperlink r:id="rId7" w:history="1">
         <w:r>
           <w:rPr>
             <w:rStyle w:val="Hiperligao"/>
-            <w:sz w:val="26"/>
-            <w:szCs w:val="26"/>
+            <w:sz w:val="24"/>
+            <w:szCs w:val="24"/>
           </w:rPr>
           <w:t>http://www.omdbapi.com/</w:t>
         </w:r>
       </w:hyperlink>
       <w:r>
         <w:rPr>
-          <w:sz w:val="26"/>
-          <w:szCs w:val="26"/>
+          <w:sz w:val="24"/>
+          <w:szCs w:val="24"/>
         </w:rPr>
         <w:t>) buscar uma listagem de filmes consoante uma pesquisa feita. Com estes filmes/series que obtemos na listagem, podemos adicioná-los à nossa listagem, gravada localmente num ficheiro de texto.</w:t>
       </w:r>
@@ -259,30 +864,28 @@
     <w:p>
       <w:pPr>
         <w:rPr>
-          <w:sz w:val="26"/>
-          <w:szCs w:val="26"/>
-        </w:rPr>
-      </w:pPr>
-      <w:r>
-        <w:rPr>
-          <w:sz w:val="26"/>
-          <w:szCs w:val="26"/>
+          <w:sz w:val="24"/>
+          <w:szCs w:val="24"/>
+        </w:rPr>
+      </w:pPr>
+      <w:r>
+        <w:rPr>
+          <w:sz w:val="24"/>
+          <w:szCs w:val="24"/>
         </w:rPr>
         <w:t xml:space="preserve">Nesta nova fase, irá ser adicionado uma API estruturada com autenticação e também com uma base de dados </w:t>
       </w:r>
-      <w:proofErr w:type="spellStart"/>
-      <w:r>
-        <w:rPr>
-          <w:sz w:val="26"/>
-          <w:szCs w:val="26"/>
-        </w:rPr>
-        <w:t>sql</w:t>
-      </w:r>
-      <w:proofErr w:type="spellEnd"/>
-      <w:r>
-        <w:rPr>
-          <w:sz w:val="26"/>
-          <w:szCs w:val="26"/>
+      <w:r>
+        <w:rPr>
+          <w:sz w:val="24"/>
+          <w:szCs w:val="24"/>
+        </w:rPr>
+        <w:t>SQL server</w:t>
+      </w:r>
+      <w:r>
+        <w:rPr>
+          <w:sz w:val="24"/>
+          <w:szCs w:val="24"/>
         </w:rPr>
         <w:t xml:space="preserve"> para gravar utilizadores e filmes para cada utilizador.</w:t>
       </w:r>
@@ -290,21 +893,21 @@
     <w:p>
       <w:pPr>
         <w:rPr>
-          <w:sz w:val="26"/>
-          <w:szCs w:val="26"/>
-        </w:rPr>
-      </w:pPr>
-      <w:r>
-        <w:rPr>
-          <w:sz w:val="26"/>
-          <w:szCs w:val="26"/>
+          <w:sz w:val="24"/>
+          <w:szCs w:val="24"/>
+        </w:rPr>
+      </w:pPr>
+      <w:r>
+        <w:rPr>
+          <w:sz w:val="24"/>
+          <w:szCs w:val="24"/>
         </w:rPr>
         <w:t xml:space="preserve">Este </w:t>
       </w:r>
       <w:r>
         <w:rPr>
-          <w:sz w:val="26"/>
-          <w:szCs w:val="26"/>
+          <w:sz w:val="24"/>
+          <w:szCs w:val="24"/>
         </w:rPr>
         <w:t>projeto surgiu com a necessidade de um existir uma listagem onde possamos ter registado, nesta fase em que todos passamos muito mais tempo em casa, todos os filmes e séries que já assistimos.</w:t>
       </w:r>
@@ -312,30 +915,30 @@
     <w:p>
       <w:pPr>
         <w:rPr>
-          <w:sz w:val="26"/>
-          <w:szCs w:val="26"/>
-        </w:rPr>
-      </w:pPr>
-    </w:p>
-    <w:p>
-      <w:pPr>
-        <w:rPr>
-          <w:sz w:val="26"/>
-          <w:szCs w:val="26"/>
-        </w:rPr>
-      </w:pPr>
-    </w:p>
-    <w:p>
-      <w:pPr>
-        <w:rPr>
-          <w:sz w:val="26"/>
-          <w:szCs w:val="26"/>
-        </w:rPr>
-      </w:pPr>
-      <w:r>
-        <w:rPr>
-          <w:sz w:val="26"/>
-          <w:szCs w:val="26"/>
+          <w:sz w:val="24"/>
+          <w:szCs w:val="24"/>
+        </w:rPr>
+      </w:pPr>
+    </w:p>
+    <w:p>
+      <w:pPr>
+        <w:rPr>
+          <w:sz w:val="24"/>
+          <w:szCs w:val="24"/>
+        </w:rPr>
+      </w:pPr>
+    </w:p>
+    <w:p>
+      <w:pPr>
+        <w:rPr>
+          <w:sz w:val="24"/>
+          <w:szCs w:val="24"/>
+        </w:rPr>
+      </w:pPr>
+      <w:r>
+        <w:rPr>
+          <w:sz w:val="24"/>
+          <w:szCs w:val="24"/>
         </w:rPr>
         <w:t>Palavras-chave: Filmes, Séries, Listas.</w:t>
       </w:r>
@@ -367,10 +970,12 @@
       <w:pPr>
         <w:pStyle w:val="Ttulo1"/>
       </w:pPr>
+      <w:bookmarkStart w:id="16" w:name="_Toc64026597"/>
       <w:r>
         <w:lastRenderedPageBreak/>
         <w:t>Objetivos</w:t>
       </w:r>
+      <w:bookmarkEnd w:id="16"/>
     </w:p>
     <w:p>
       <w:pPr>
@@ -422,21 +1027,6 @@
           <w:sz w:val="26"/>
           <w:szCs w:val="26"/>
         </w:rPr>
-        <w:t>- Procurar por nome do filme/serie na listagem local.</w:t>
-      </w:r>
-    </w:p>
-    <w:p>
-      <w:pPr>
-        <w:rPr>
-          <w:sz w:val="26"/>
-          <w:szCs w:val="26"/>
-        </w:rPr>
-      </w:pPr>
-      <w:r>
-        <w:rPr>
-          <w:sz w:val="26"/>
-          <w:szCs w:val="26"/>
-        </w:rPr>
         <w:t>- Procurar por nome do filme/serie na listagem do OMDB.</w:t>
       </w:r>
     </w:p>
@@ -452,36 +1042,6 @@
           <w:sz w:val="26"/>
           <w:szCs w:val="26"/>
         </w:rPr>
-        <w:t>- Ao abrir a aplicação, vai localmente buscar a listagem gravada.</w:t>
-      </w:r>
-    </w:p>
-    <w:p>
-      <w:pPr>
-        <w:rPr>
-          <w:sz w:val="26"/>
-          <w:szCs w:val="26"/>
-        </w:rPr>
-      </w:pPr>
-      <w:r>
-        <w:rPr>
-          <w:sz w:val="26"/>
-          <w:szCs w:val="26"/>
-        </w:rPr>
-        <w:t>- Remoção de um ou vários elementos da listagem local.</w:t>
-      </w:r>
-    </w:p>
-    <w:p>
-      <w:pPr>
-        <w:rPr>
-          <w:sz w:val="26"/>
-          <w:szCs w:val="26"/>
-        </w:rPr>
-      </w:pPr>
-      <w:r>
-        <w:rPr>
-          <w:sz w:val="26"/>
-          <w:szCs w:val="26"/>
-        </w:rPr>
         <w:t>- Aplicação ser fluida.</w:t>
       </w:r>
     </w:p>
@@ -578,6 +1138,36 @@
           <w:sz w:val="26"/>
           <w:szCs w:val="26"/>
         </w:rPr>
+        <w:t>- Poderem ser criados utilizadores.</w:t>
+      </w:r>
+    </w:p>
+    <w:p>
+      <w:pPr>
+        <w:rPr>
+          <w:sz w:val="26"/>
+          <w:szCs w:val="26"/>
+        </w:rPr>
+      </w:pPr>
+      <w:r>
+        <w:rPr>
+          <w:sz w:val="26"/>
+          <w:szCs w:val="26"/>
+        </w:rPr>
+        <w:t>- Poderem ser criados filmes para cada utilizador.</w:t>
+      </w:r>
+    </w:p>
+    <w:p>
+      <w:pPr>
+        <w:rPr>
+          <w:sz w:val="26"/>
+          <w:szCs w:val="26"/>
+        </w:rPr>
+      </w:pPr>
+      <w:r>
+        <w:rPr>
+          <w:sz w:val="26"/>
+          <w:szCs w:val="26"/>
+        </w:rPr>
         <w:br w:type="page"/>
       </w:r>
     </w:p>
@@ -585,10 +1175,12 @@
       <w:pPr>
         <w:pStyle w:val="Ttulo1"/>
       </w:pPr>
+      <w:bookmarkStart w:id="17" w:name="_Toc64026598"/>
       <w:r>
         <w:lastRenderedPageBreak/>
         <w:t>Arquitetura da solução</w:t>
       </w:r>
+      <w:bookmarkEnd w:id="17"/>
     </w:p>
     <w:p>
       <w:pPr>
@@ -605,22 +1197,21 @@
           <w:noProof/>
         </w:rPr>
       </w:pPr>
+      <w:bookmarkStart w:id="18" w:name="_Toc64026599"/>
       <w:r>
         <w:rPr>
           <w:noProof/>
         </w:rPr>
         <w:t>Base de dados</w:t>
       </w:r>
-    </w:p>
-    <w:p>
-      <w:r>
-        <w:rPr>
-          <w:noProof/>
-        </w:rPr>
+      <w:bookmarkEnd w:id="18"/>
+    </w:p>
+    <w:p>
+      <w:r>
         <w:drawing>
-          <wp:inline distT="0" distB="0" distL="0" distR="0" wp14:anchorId="4E711A2B" wp14:editId="535DE3D3">
-            <wp:extent cx="5400040" cy="2759075"/>
-            <wp:effectExtent l="0" t="0" r="0" b="3175"/>
+          <wp:inline distT="0" distB="0" distL="0" distR="0" wp14:anchorId="40180187" wp14:editId="2B91454F">
+            <wp:extent cx="5400040" cy="1956435"/>
+            <wp:effectExtent l="0" t="0" r="0" b="5715"/>
             <wp:docPr id="1" name="Imagem 1"/>
             <wp:cNvGraphicFramePr>
               <a:graphicFrameLocks xmlns:a="http://schemas.openxmlformats.org/drawingml/2006/main" noChangeAspect="1"/>
@@ -629,17 +1220,11 @@
               <a:graphicData uri="http://schemas.openxmlformats.org/drawingml/2006/picture">
                 <pic:pic xmlns:pic="http://schemas.openxmlformats.org/drawingml/2006/picture">
                   <pic:nvPicPr>
-                    <pic:cNvPr id="1" name="Imagem 1"/>
+                    <pic:cNvPr id="1" name=""/>
                     <pic:cNvPicPr/>
                   </pic:nvPicPr>
                   <pic:blipFill>
-                    <a:blip r:embed="rId6">
-                      <a:extLst>
-                        <a:ext uri="{28A0092B-C50C-407E-A947-70E740481C1C}">
-                          <a14:useLocalDpi xmlns:a14="http://schemas.microsoft.com/office/drawing/2010/main" val="0"/>
-                        </a:ext>
-                      </a:extLst>
-                    </a:blip>
+                    <a:blip r:embed="rId8"/>
                     <a:stretch>
                       <a:fillRect/>
                     </a:stretch>
@@ -647,7 +1232,7 @@
                   <pic:spPr>
                     <a:xfrm>
                       <a:off x="0" y="0"/>
-                      <a:ext cx="5400040" cy="2759075"/>
+                      <a:ext cx="5400040" cy="1956435"/>
                     </a:xfrm>
                     <a:prstGeom prst="rect">
                       <a:avLst/>
@@ -663,6 +1248,21 @@
     <w:p>
       <w:pPr>
         <w:rPr>
+          <w:i/>
+          <w:iCs/>
+        </w:rPr>
+      </w:pPr>
+      <w:r>
+        <w:rPr>
+          <w:i/>
+          <w:iCs/>
+        </w:rPr>
+        <w:t>Figura 1 – Modelo final da base de dados</w:t>
+      </w:r>
+    </w:p>
+    <w:p>
+      <w:pPr>
+        <w:rPr>
           <w:sz w:val="26"/>
           <w:szCs w:val="26"/>
         </w:rPr>
@@ -693,14 +1293,28 @@
           <w:sz w:val="26"/>
           <w:szCs w:val="26"/>
         </w:rPr>
-        <w:t>uma</w:t>
-      </w:r>
-      <w:r>
-        <w:rPr>
-          <w:sz w:val="26"/>
-          <w:szCs w:val="26"/>
-        </w:rPr>
-        <w:t xml:space="preserve"> password. Associado a esses utilizadores teríamos os filmes adicionados pelo mesmo</w:t>
+        <w:t xml:space="preserve">os dados base, como primeiro nome, último, </w:t>
+      </w:r>
+      <w:r>
+        <w:rPr>
+          <w:sz w:val="26"/>
+          <w:szCs w:val="26"/>
+        </w:rPr>
+        <w:t>nome de utilizador</w:t>
+      </w:r>
+      <w:r>
+        <w:rPr>
+          <w:sz w:val="26"/>
+          <w:szCs w:val="26"/>
+        </w:rPr>
+        <w:t xml:space="preserve"> e depois dados relativos à password</w:t>
+      </w:r>
+      <w:r>
+        <w:rPr>
+          <w:sz w:val="26"/>
+          <w:szCs w:val="26"/>
+        </w:rPr>
+        <w:t>. Associado a esses utilizadores teríamos os filmes adicionados pelo</w:t>
       </w:r>
       <w:r>
         <w:rPr>
@@ -714,6 +1328,20 @@
           <w:sz w:val="26"/>
           <w:szCs w:val="26"/>
         </w:rPr>
+        <w:t xml:space="preserve"> mesmo</w:t>
+      </w:r>
+      <w:r>
+        <w:rPr>
+          <w:sz w:val="26"/>
+          <w:szCs w:val="26"/>
+        </w:rPr>
+        <w:t>s</w:t>
+      </w:r>
+      <w:r>
+        <w:rPr>
+          <w:sz w:val="26"/>
+          <w:szCs w:val="26"/>
+        </w:rPr>
         <w:t>.</w:t>
       </w:r>
     </w:p>
@@ -729,9 +1357,11 @@
       <w:pPr>
         <w:pStyle w:val="Ttulo2"/>
       </w:pPr>
+      <w:bookmarkStart w:id="19" w:name="_Toc64026600"/>
       <w:r>
         <w:t>API</w:t>
       </w:r>
+      <w:bookmarkEnd w:id="19"/>
     </w:p>
     <w:p>
       <w:pPr>
@@ -760,81 +1390,956 @@
           <w:sz w:val="26"/>
           <w:szCs w:val="26"/>
         </w:rPr>
-        <w:t xml:space="preserve"> CORE </w:t>
-      </w:r>
-    </w:p>
-    <w:p>
-      <w:pPr>
-        <w:rPr>
-          <w:sz w:val="26"/>
-          <w:szCs w:val="26"/>
-        </w:rPr>
-      </w:pPr>
-    </w:p>
-    <w:p>
-      <w:pPr>
-        <w:rPr>
-          <w:sz w:val="26"/>
-          <w:szCs w:val="26"/>
-        </w:rPr>
-      </w:pPr>
-    </w:p>
-    <w:p>
-      <w:pPr>
-        <w:rPr>
-          <w:sz w:val="26"/>
-          <w:szCs w:val="26"/>
-        </w:rPr>
-      </w:pPr>
-    </w:p>
-    <w:p>
-      <w:pPr>
-        <w:rPr>
-          <w:sz w:val="26"/>
-          <w:szCs w:val="26"/>
-        </w:rPr>
-      </w:pPr>
-    </w:p>
-    <w:p>
-      <w:pPr>
-        <w:rPr>
-          <w:sz w:val="26"/>
-          <w:szCs w:val="26"/>
-        </w:rPr>
-      </w:pPr>
-    </w:p>
-    <w:p>
-      <w:pPr>
-        <w:rPr>
-          <w:sz w:val="26"/>
-          <w:szCs w:val="26"/>
-        </w:rPr>
-      </w:pPr>
-    </w:p>
-    <w:p>
-      <w:pPr>
-        <w:rPr>
-          <w:sz w:val="26"/>
-          <w:szCs w:val="26"/>
-        </w:rPr>
-      </w:pPr>
-    </w:p>
-    <w:p>
-      <w:pPr>
-        <w:rPr>
-          <w:sz w:val="26"/>
-          <w:szCs w:val="26"/>
-        </w:rPr>
-      </w:pPr>
-    </w:p>
-    <w:p>
-      <w:pPr>
-        <w:rPr>
-          <w:sz w:val="26"/>
-          <w:szCs w:val="26"/>
-        </w:rPr>
-      </w:pPr>
-    </w:p>
+        <w:t xml:space="preserve"> CORE</w:t>
+      </w:r>
+      <w:r>
+        <w:rPr>
+          <w:sz w:val="26"/>
+          <w:szCs w:val="26"/>
+        </w:rPr>
+        <w:t xml:space="preserve">. O principal </w:t>
+      </w:r>
+      <w:proofErr w:type="spellStart"/>
+      <w:r>
+        <w:rPr>
+          <w:sz w:val="26"/>
+          <w:szCs w:val="26"/>
+        </w:rPr>
+        <w:t>objectivo</w:t>
+      </w:r>
+      <w:proofErr w:type="spellEnd"/>
+      <w:r>
+        <w:rPr>
+          <w:sz w:val="26"/>
+          <w:szCs w:val="26"/>
+        </w:rPr>
+        <w:t xml:space="preserve"> da API é que possa ser integrada com qualquer plataforma. Para isso, foi preciso ter uma maior atenção à documentação.</w:t>
+      </w:r>
+    </w:p>
+    <w:p>
+      <w:pPr>
+        <w:rPr>
+          <w:sz w:val="26"/>
+          <w:szCs w:val="26"/>
+          <w:u w:val="single"/>
+        </w:rPr>
+      </w:pPr>
+      <w:r>
+        <w:rPr>
+          <w:sz w:val="26"/>
+          <w:szCs w:val="26"/>
+        </w:rPr>
+        <w:t xml:space="preserve">Na API, </w:t>
+      </w:r>
+      <w:r>
+        <w:rPr>
+          <w:sz w:val="26"/>
+          <w:szCs w:val="26"/>
+        </w:rPr>
+        <w:t>temos</w:t>
+      </w:r>
+      <w:r>
+        <w:rPr>
+          <w:sz w:val="26"/>
+          <w:szCs w:val="26"/>
+        </w:rPr>
+        <w:t xml:space="preserve">: </w:t>
+      </w:r>
+    </w:p>
+    <w:p>
+      <w:pPr>
+        <w:rPr>
+          <w:sz w:val="26"/>
+          <w:szCs w:val="26"/>
+        </w:rPr>
+      </w:pPr>
+      <w:r>
+        <w:rPr>
+          <w:sz w:val="26"/>
+          <w:szCs w:val="26"/>
+        </w:rPr>
+        <w:t>- Autenticação com JWT.</w:t>
+      </w:r>
+    </w:p>
+    <w:p>
+      <w:pPr>
+        <w:rPr>
+          <w:sz w:val="26"/>
+          <w:szCs w:val="26"/>
+        </w:rPr>
+      </w:pPr>
+      <w:r>
+        <w:rPr>
+          <w:sz w:val="26"/>
+          <w:szCs w:val="26"/>
+        </w:rPr>
+        <w:t xml:space="preserve">- Modelos e </w:t>
+      </w:r>
+      <w:proofErr w:type="spellStart"/>
+      <w:r>
+        <w:rPr>
+          <w:sz w:val="26"/>
+          <w:szCs w:val="26"/>
+        </w:rPr>
+        <w:t>migrations</w:t>
+      </w:r>
+      <w:proofErr w:type="spellEnd"/>
+      <w:r>
+        <w:rPr>
+          <w:sz w:val="26"/>
+          <w:szCs w:val="26"/>
+        </w:rPr>
+        <w:t xml:space="preserve"> com </w:t>
+      </w:r>
+      <w:proofErr w:type="spellStart"/>
+      <w:r>
+        <w:rPr>
+          <w:sz w:val="26"/>
+          <w:szCs w:val="26"/>
+        </w:rPr>
+        <w:t>Entity</w:t>
+      </w:r>
+      <w:proofErr w:type="spellEnd"/>
+      <w:r>
+        <w:rPr>
+          <w:sz w:val="26"/>
+          <w:szCs w:val="26"/>
+        </w:rPr>
+        <w:t xml:space="preserve"> </w:t>
+      </w:r>
+      <w:proofErr w:type="spellStart"/>
+      <w:r>
+        <w:rPr>
+          <w:sz w:val="26"/>
+          <w:szCs w:val="26"/>
+        </w:rPr>
+        <w:t>framework</w:t>
+      </w:r>
+      <w:proofErr w:type="spellEnd"/>
+      <w:r>
+        <w:rPr>
+          <w:sz w:val="26"/>
+          <w:szCs w:val="26"/>
+        </w:rPr>
+        <w:t>.</w:t>
+      </w:r>
+    </w:p>
+    <w:p>
+      <w:pPr>
+        <w:rPr>
+          <w:sz w:val="26"/>
+          <w:szCs w:val="26"/>
+        </w:rPr>
+      </w:pPr>
+      <w:r>
+        <w:rPr>
+          <w:sz w:val="26"/>
+          <w:szCs w:val="26"/>
+        </w:rPr>
+        <w:t xml:space="preserve">- </w:t>
+      </w:r>
+      <w:proofErr w:type="spellStart"/>
+      <w:r>
+        <w:rPr>
+          <w:sz w:val="26"/>
+          <w:szCs w:val="26"/>
+        </w:rPr>
+        <w:t>Depencies</w:t>
+      </w:r>
+      <w:proofErr w:type="spellEnd"/>
+      <w:r>
+        <w:rPr>
+          <w:sz w:val="26"/>
+          <w:szCs w:val="26"/>
+        </w:rPr>
+        <w:t xml:space="preserve"> </w:t>
+      </w:r>
+      <w:proofErr w:type="spellStart"/>
+      <w:r>
+        <w:rPr>
+          <w:sz w:val="26"/>
+          <w:szCs w:val="26"/>
+        </w:rPr>
+        <w:t>Injection</w:t>
+      </w:r>
+      <w:proofErr w:type="spellEnd"/>
+      <w:r>
+        <w:rPr>
+          <w:sz w:val="26"/>
+          <w:szCs w:val="26"/>
+        </w:rPr>
+        <w:t>.</w:t>
+      </w:r>
+    </w:p>
+    <w:p>
+      <w:pPr>
+        <w:rPr>
+          <w:sz w:val="26"/>
+          <w:szCs w:val="26"/>
+        </w:rPr>
+      </w:pPr>
+      <w:r>
+        <w:rPr>
+          <w:sz w:val="26"/>
+          <w:szCs w:val="26"/>
+        </w:rPr>
+        <w:t xml:space="preserve">- Integração com </w:t>
+      </w:r>
+      <w:proofErr w:type="spellStart"/>
+      <w:r>
+        <w:rPr>
+          <w:sz w:val="26"/>
+          <w:szCs w:val="26"/>
+        </w:rPr>
+        <w:t>swagger</w:t>
+      </w:r>
+      <w:proofErr w:type="spellEnd"/>
+      <w:r>
+        <w:rPr>
+          <w:sz w:val="26"/>
+          <w:szCs w:val="26"/>
+        </w:rPr>
+        <w:t>.</w:t>
+      </w:r>
+    </w:p>
+    <w:p>
+      <w:pPr>
+        <w:rPr>
+          <w:sz w:val="26"/>
+          <w:szCs w:val="26"/>
+        </w:rPr>
+      </w:pPr>
+      <w:r>
+        <w:rPr>
+          <w:sz w:val="26"/>
+          <w:szCs w:val="26"/>
+        </w:rPr>
+        <w:t xml:space="preserve">- </w:t>
+      </w:r>
+      <w:r>
+        <w:rPr>
+          <w:sz w:val="26"/>
+          <w:szCs w:val="26"/>
+        </w:rPr>
+        <w:t xml:space="preserve">Pasta de documentação com o </w:t>
+      </w:r>
+      <w:proofErr w:type="spellStart"/>
+      <w:r>
+        <w:rPr>
+          <w:sz w:val="26"/>
+          <w:szCs w:val="26"/>
+        </w:rPr>
+        <w:t>environment</w:t>
+      </w:r>
+      <w:proofErr w:type="spellEnd"/>
+      <w:r>
+        <w:rPr>
+          <w:sz w:val="26"/>
+          <w:szCs w:val="26"/>
+        </w:rPr>
+        <w:t xml:space="preserve"> e </w:t>
+      </w:r>
+      <w:proofErr w:type="spellStart"/>
+      <w:r>
+        <w:rPr>
+          <w:sz w:val="26"/>
+          <w:szCs w:val="26"/>
+        </w:rPr>
+        <w:t>collection</w:t>
+      </w:r>
+      <w:proofErr w:type="spellEnd"/>
+      <w:r>
+        <w:rPr>
+          <w:sz w:val="26"/>
+          <w:szCs w:val="26"/>
+        </w:rPr>
+        <w:t xml:space="preserve"> do p</w:t>
+      </w:r>
+      <w:proofErr w:type="spellStart"/>
+      <w:r>
+        <w:rPr>
+          <w:sz w:val="26"/>
+          <w:szCs w:val="26"/>
+        </w:rPr>
+        <w:t>ostman</w:t>
+      </w:r>
+      <w:proofErr w:type="spellEnd"/>
+      <w:r>
+        <w:rPr>
+          <w:sz w:val="26"/>
+          <w:szCs w:val="26"/>
+        </w:rPr>
+        <w:t>.</w:t>
+      </w:r>
+    </w:p>
+    <w:p>
+      <w:pPr>
+        <w:rPr>
+          <w:sz w:val="26"/>
+          <w:szCs w:val="26"/>
+        </w:rPr>
+      </w:pPr>
+      <w:r>
+        <w:rPr>
+          <w:sz w:val="26"/>
+          <w:szCs w:val="26"/>
+        </w:rPr>
+        <w:t xml:space="preserve">- Publicada a base de dados e a API em </w:t>
+      </w:r>
+      <w:proofErr w:type="spellStart"/>
+      <w:r>
+        <w:rPr>
+          <w:sz w:val="26"/>
+          <w:szCs w:val="26"/>
+        </w:rPr>
+        <w:t>Azure</w:t>
+      </w:r>
+      <w:proofErr w:type="spellEnd"/>
+      <w:r>
+        <w:rPr>
+          <w:sz w:val="26"/>
+          <w:szCs w:val="26"/>
+        </w:rPr>
+        <w:t>.</w:t>
+      </w:r>
+    </w:p>
+    <w:p>
+      <w:pPr>
+        <w:rPr>
+          <w:sz w:val="26"/>
+          <w:szCs w:val="26"/>
+        </w:rPr>
+      </w:pPr>
+      <w:r>
+        <w:rPr>
+          <w:sz w:val="26"/>
+          <w:szCs w:val="26"/>
+        </w:rPr>
+        <w:t xml:space="preserve">- Pedidos CRUD base a todas as entidades. </w:t>
+      </w:r>
+    </w:p>
+    <w:p>
+      <w:pPr>
+        <w:rPr>
+          <w:sz w:val="26"/>
+          <w:szCs w:val="26"/>
+        </w:rPr>
+      </w:pPr>
+    </w:p>
+    <w:p>
+      <w:pPr>
+        <w:rPr>
+          <w:sz w:val="26"/>
+          <w:szCs w:val="26"/>
+        </w:rPr>
+      </w:pPr>
+    </w:p>
+    <w:p>
+      <w:pPr>
+        <w:rPr>
+          <w:sz w:val="26"/>
+          <w:szCs w:val="26"/>
+        </w:rPr>
+      </w:pPr>
+      <w:r>
+        <w:rPr>
+          <w:sz w:val="26"/>
+          <w:szCs w:val="26"/>
+        </w:rPr>
+        <w:lastRenderedPageBreak/>
+        <w:drawing>
+          <wp:inline distT="0" distB="0" distL="0" distR="0" wp14:anchorId="1AD84398" wp14:editId="59BF2AF9">
+            <wp:extent cx="5400040" cy="2312035"/>
+            <wp:effectExtent l="0" t="0" r="0" b="0"/>
+            <wp:docPr id="2" name="Imagem 2"/>
+            <wp:cNvGraphicFramePr>
+              <a:graphicFrameLocks xmlns:a="http://schemas.openxmlformats.org/drawingml/2006/main" noChangeAspect="1"/>
+            </wp:cNvGraphicFramePr>
+            <a:graphic xmlns:a="http://schemas.openxmlformats.org/drawingml/2006/main">
+              <a:graphicData uri="http://schemas.openxmlformats.org/drawingml/2006/picture">
+                <pic:pic xmlns:pic="http://schemas.openxmlformats.org/drawingml/2006/picture">
+                  <pic:nvPicPr>
+                    <pic:cNvPr id="1" name=""/>
+                    <pic:cNvPicPr/>
+                  </pic:nvPicPr>
+                  <pic:blipFill>
+                    <a:blip r:embed="rId9"/>
+                    <a:stretch>
+                      <a:fillRect/>
+                    </a:stretch>
+                  </pic:blipFill>
+                  <pic:spPr>
+                    <a:xfrm>
+                      <a:off x="0" y="0"/>
+                      <a:ext cx="5400040" cy="2312035"/>
+                    </a:xfrm>
+                    <a:prstGeom prst="rect">
+                      <a:avLst/>
+                    </a:prstGeom>
+                  </pic:spPr>
+                </pic:pic>
+              </a:graphicData>
+            </a:graphic>
+          </wp:inline>
+        </w:drawing>
+      </w:r>
+    </w:p>
+    <w:p>
+      <w:pPr>
+        <w:rPr>
+          <w:i/>
+          <w:iCs/>
+        </w:rPr>
+      </w:pPr>
+      <w:r>
+        <w:rPr>
+          <w:i/>
+          <w:iCs/>
+        </w:rPr>
+        <w:t xml:space="preserve">Figura </w:t>
+      </w:r>
+      <w:r>
+        <w:rPr>
+          <w:i/>
+          <w:iCs/>
+        </w:rPr>
+        <w:t>2</w:t>
+      </w:r>
+      <w:r>
+        <w:rPr>
+          <w:i/>
+          <w:iCs/>
+        </w:rPr>
+        <w:t xml:space="preserve"> – </w:t>
+      </w:r>
+      <w:r>
+        <w:rPr>
+          <w:i/>
+          <w:iCs/>
+        </w:rPr>
+        <w:t xml:space="preserve">Coleção </w:t>
+      </w:r>
+      <w:proofErr w:type="spellStart"/>
+      <w:r>
+        <w:rPr>
+          <w:i/>
+          <w:iCs/>
+        </w:rPr>
+        <w:t>postman</w:t>
+      </w:r>
+      <w:proofErr w:type="spellEnd"/>
+    </w:p>
+    <w:p>
+      <w:pPr>
+        <w:rPr>
+          <w:i/>
+          <w:iCs/>
+        </w:rPr>
+      </w:pPr>
+    </w:p>
+    <w:p>
+      <w:pPr>
+        <w:rPr>
+          <w:i/>
+          <w:iCs/>
+        </w:rPr>
+      </w:pPr>
+      <w:r>
+        <w:rPr>
+          <w:i/>
+          <w:iCs/>
+        </w:rPr>
+        <w:drawing>
+          <wp:inline distT="0" distB="0" distL="0" distR="0" wp14:anchorId="5C2A5352" wp14:editId="2E3512AA">
+            <wp:extent cx="5400040" cy="3317875"/>
+            <wp:effectExtent l="0" t="0" r="0" b="0"/>
+            <wp:docPr id="6" name="Imagem 6"/>
+            <wp:cNvGraphicFramePr>
+              <a:graphicFrameLocks xmlns:a="http://schemas.openxmlformats.org/drawingml/2006/main" noChangeAspect="1"/>
+            </wp:cNvGraphicFramePr>
+            <a:graphic xmlns:a="http://schemas.openxmlformats.org/drawingml/2006/main">
+              <a:graphicData uri="http://schemas.openxmlformats.org/drawingml/2006/picture">
+                <pic:pic xmlns:pic="http://schemas.openxmlformats.org/drawingml/2006/picture">
+                  <pic:nvPicPr>
+                    <pic:cNvPr id="1" name=""/>
+                    <pic:cNvPicPr/>
+                  </pic:nvPicPr>
+                  <pic:blipFill>
+                    <a:blip r:embed="rId10"/>
+                    <a:stretch>
+                      <a:fillRect/>
+                    </a:stretch>
+                  </pic:blipFill>
+                  <pic:spPr>
+                    <a:xfrm>
+                      <a:off x="0" y="0"/>
+                      <a:ext cx="5400040" cy="3317875"/>
+                    </a:xfrm>
+                    <a:prstGeom prst="rect">
+                      <a:avLst/>
+                    </a:prstGeom>
+                  </pic:spPr>
+                </pic:pic>
+              </a:graphicData>
+            </a:graphic>
+          </wp:inline>
+        </w:drawing>
+      </w:r>
+    </w:p>
+    <w:p>
+      <w:pPr>
+        <w:rPr>
+          <w:i/>
+          <w:iCs/>
+        </w:rPr>
+      </w:pPr>
+      <w:r>
+        <w:rPr>
+          <w:i/>
+          <w:iCs/>
+        </w:rPr>
+        <w:t xml:space="preserve">Figura </w:t>
+      </w:r>
+      <w:r>
+        <w:rPr>
+          <w:i/>
+          <w:iCs/>
+        </w:rPr>
+        <w:t>3</w:t>
+      </w:r>
+      <w:r>
+        <w:rPr>
+          <w:i/>
+          <w:iCs/>
+        </w:rPr>
+        <w:t xml:space="preserve"> – </w:t>
+      </w:r>
+      <w:proofErr w:type="spellStart"/>
+      <w:r>
+        <w:rPr>
+          <w:i/>
+          <w:iCs/>
+        </w:rPr>
+        <w:t>Swagger</w:t>
+      </w:r>
+      <w:proofErr w:type="spellEnd"/>
+      <w:r>
+        <w:rPr>
+          <w:i/>
+          <w:iCs/>
+        </w:rPr>
+        <w:t xml:space="preserve"> </w:t>
+      </w:r>
+      <w:proofErr w:type="spellStart"/>
+      <w:r>
+        <w:rPr>
+          <w:i/>
+          <w:iCs/>
+        </w:rPr>
+        <w:t>integration</w:t>
+      </w:r>
+      <w:proofErr w:type="spellEnd"/>
+    </w:p>
+    <w:p>
+      <w:pPr>
+        <w:rPr>
+          <w:sz w:val="26"/>
+          <w:szCs w:val="26"/>
+        </w:rPr>
+      </w:pPr>
+      <w:r>
+        <w:rPr>
+          <w:sz w:val="26"/>
+          <w:szCs w:val="26"/>
+        </w:rPr>
+        <w:t>Na API foram criadas a camada de controlador e serviços, onde, o controlador faz a verificação se os dados estão todos corretos e envia-os para um serviço. Este serviço será o que vai à base de dados alterar ou gravar a sua entidade.</w:t>
+      </w:r>
+    </w:p>
+    <w:p>
+      <w:pPr>
+        <w:rPr>
+          <w:sz w:val="26"/>
+          <w:szCs w:val="26"/>
+        </w:rPr>
+      </w:pPr>
+    </w:p>
+    <w:p>
+      <w:pPr>
+        <w:rPr>
+          <w:sz w:val="26"/>
+          <w:szCs w:val="26"/>
+          <w:u w:val="single"/>
+        </w:rPr>
+      </w:pPr>
+      <w:r>
+        <w:rPr>
+          <w:sz w:val="26"/>
+          <w:szCs w:val="26"/>
+        </w:rPr>
+        <w:lastRenderedPageBreak/>
+        <w:drawing>
+          <wp:inline distT="0" distB="0" distL="0" distR="0" wp14:anchorId="34125C44" wp14:editId="3F6A67DB">
+            <wp:extent cx="3305636" cy="2467319"/>
+            <wp:effectExtent l="0" t="0" r="9525" b="9525"/>
+            <wp:docPr id="8" name="Imagem 8"/>
+            <wp:cNvGraphicFramePr>
+              <a:graphicFrameLocks xmlns:a="http://schemas.openxmlformats.org/drawingml/2006/main" noChangeAspect="1"/>
+            </wp:cNvGraphicFramePr>
+            <a:graphic xmlns:a="http://schemas.openxmlformats.org/drawingml/2006/main">
+              <a:graphicData uri="http://schemas.openxmlformats.org/drawingml/2006/picture">
+                <pic:pic xmlns:pic="http://schemas.openxmlformats.org/drawingml/2006/picture">
+                  <pic:nvPicPr>
+                    <pic:cNvPr id="1" name=""/>
+                    <pic:cNvPicPr/>
+                  </pic:nvPicPr>
+                  <pic:blipFill>
+                    <a:blip r:embed="rId11"/>
+                    <a:stretch>
+                      <a:fillRect/>
+                    </a:stretch>
+                  </pic:blipFill>
+                  <pic:spPr>
+                    <a:xfrm>
+                      <a:off x="0" y="0"/>
+                      <a:ext cx="3305636" cy="2467319"/>
+                    </a:xfrm>
+                    <a:prstGeom prst="rect">
+                      <a:avLst/>
+                    </a:prstGeom>
+                  </pic:spPr>
+                </pic:pic>
+              </a:graphicData>
+            </a:graphic>
+          </wp:inline>
+        </w:drawing>
+      </w:r>
+    </w:p>
+    <w:p>
+      <w:pPr>
+        <w:rPr>
+          <w:i/>
+          <w:iCs/>
+        </w:rPr>
+      </w:pPr>
+      <w:r>
+        <w:rPr>
+          <w:i/>
+          <w:iCs/>
+        </w:rPr>
+        <w:t xml:space="preserve">Figura </w:t>
+      </w:r>
+      <w:r>
+        <w:rPr>
+          <w:i/>
+          <w:iCs/>
+        </w:rPr>
+        <w:t>4</w:t>
+      </w:r>
+      <w:r>
+        <w:rPr>
+          <w:i/>
+          <w:iCs/>
+        </w:rPr>
+        <w:t xml:space="preserve"> – </w:t>
+      </w:r>
+      <w:r>
+        <w:rPr>
+          <w:i/>
+          <w:iCs/>
+        </w:rPr>
+        <w:t>Estrutura da API</w:t>
+      </w:r>
+    </w:p>
+    <w:p>
+      <w:pPr>
+        <w:rPr>
+          <w:sz w:val="26"/>
+          <w:szCs w:val="26"/>
+        </w:rPr>
+      </w:pPr>
+      <w:r>
+        <w:rPr>
+          <w:sz w:val="26"/>
+          <w:szCs w:val="26"/>
+        </w:rPr>
+        <w:t>Endereço</w:t>
+      </w:r>
+      <w:r>
+        <w:rPr>
+          <w:sz w:val="26"/>
+          <w:szCs w:val="26"/>
+        </w:rPr>
+        <w:t xml:space="preserve"> da API</w:t>
+      </w:r>
+      <w:r>
+        <w:rPr>
+          <w:sz w:val="26"/>
+          <w:szCs w:val="26"/>
+        </w:rPr>
+        <w:t xml:space="preserve">: </w:t>
+      </w:r>
+      <w:bookmarkStart w:id="20" w:name="_Hlk64024646"/>
+      <w:r>
+        <w:rPr>
+          <w:sz w:val="26"/>
+          <w:szCs w:val="26"/>
+        </w:rPr>
+        <w:fldChar w:fldCharType="begin"/>
+      </w:r>
+      <w:r>
+        <w:rPr>
+          <w:sz w:val="26"/>
+          <w:szCs w:val="26"/>
+        </w:rPr>
+        <w:instrText xml:space="preserve"> HYPERLINK "https://movieseekapi20210211211027.azurewebsites.net" </w:instrText>
+      </w:r>
+      <w:r>
+        <w:rPr>
+          <w:sz w:val="26"/>
+          <w:szCs w:val="26"/>
+        </w:rPr>
+      </w:r>
+      <w:r>
+        <w:rPr>
+          <w:sz w:val="26"/>
+          <w:szCs w:val="26"/>
+        </w:rPr>
+        <w:fldChar w:fldCharType="separate"/>
+      </w:r>
+      <w:r>
+        <w:rPr>
+          <w:rStyle w:val="Hiperligao"/>
+          <w:sz w:val="26"/>
+          <w:szCs w:val="26"/>
+        </w:rPr>
+        <w:t>https://</w:t>
+      </w:r>
+      <w:r>
+        <w:rPr>
+          <w:rStyle w:val="Hiperligao"/>
+          <w:sz w:val="26"/>
+          <w:szCs w:val="26"/>
+        </w:rPr>
+        <w:t>m</w:t>
+      </w:r>
+      <w:r>
+        <w:rPr>
+          <w:rStyle w:val="Hiperligao"/>
+          <w:sz w:val="26"/>
+          <w:szCs w:val="26"/>
+        </w:rPr>
+        <w:t>ovieseekapi20210211211027.azurewebsites.net</w:t>
+      </w:r>
+      <w:bookmarkEnd w:id="20"/>
+      <w:r>
+        <w:rPr>
+          <w:sz w:val="26"/>
+          <w:szCs w:val="26"/>
+        </w:rPr>
+        <w:fldChar w:fldCharType="end"/>
+      </w:r>
+    </w:p>
+    <w:p>
+      <w:pPr>
+        <w:rPr>
+          <w:sz w:val="26"/>
+          <w:szCs w:val="26"/>
+        </w:rPr>
+      </w:pPr>
+      <w:r>
+        <w:rPr>
+          <w:sz w:val="26"/>
+          <w:szCs w:val="26"/>
+        </w:rPr>
+        <w:br w:type="page"/>
+      </w:r>
+    </w:p>
+    <w:p>
+      <w:pPr>
+        <w:pStyle w:val="Ttulo2"/>
+      </w:pPr>
+      <w:bookmarkStart w:id="21" w:name="_Toc64026601"/>
+      <w:r>
+        <w:lastRenderedPageBreak/>
+        <w:t>Aplicação</w:t>
+      </w:r>
+      <w:bookmarkEnd w:id="21"/>
+    </w:p>
+    <w:p/>
+    <w:p>
+      <w:r>
+        <w:t>Na aplicação começamos pelo ecrã de Login ou registo.</w:t>
+      </w:r>
+    </w:p>
+    <w:p>
+      <w:r>
+        <w:drawing>
+          <wp:inline distT="0" distB="0" distL="0" distR="0" wp14:anchorId="45F5AFAE" wp14:editId="751071DC">
+            <wp:extent cx="5400040" cy="3246755"/>
+            <wp:effectExtent l="0" t="0" r="0" b="0"/>
+            <wp:docPr id="9" name="Imagem 9"/>
+            <wp:cNvGraphicFramePr>
+              <a:graphicFrameLocks xmlns:a="http://schemas.openxmlformats.org/drawingml/2006/main" noChangeAspect="1"/>
+            </wp:cNvGraphicFramePr>
+            <a:graphic xmlns:a="http://schemas.openxmlformats.org/drawingml/2006/main">
+              <a:graphicData uri="http://schemas.openxmlformats.org/drawingml/2006/picture">
+                <pic:pic xmlns:pic="http://schemas.openxmlformats.org/drawingml/2006/picture">
+                  <pic:nvPicPr>
+                    <pic:cNvPr id="1" name=""/>
+                    <pic:cNvPicPr/>
+                  </pic:nvPicPr>
+                  <pic:blipFill>
+                    <a:blip r:embed="rId12"/>
+                    <a:stretch>
+                      <a:fillRect/>
+                    </a:stretch>
+                  </pic:blipFill>
+                  <pic:spPr>
+                    <a:xfrm>
+                      <a:off x="0" y="0"/>
+                      <a:ext cx="5400040" cy="3246755"/>
+                    </a:xfrm>
+                    <a:prstGeom prst="rect">
+                      <a:avLst/>
+                    </a:prstGeom>
+                  </pic:spPr>
+                </pic:pic>
+              </a:graphicData>
+            </a:graphic>
+          </wp:inline>
+        </w:drawing>
+      </w:r>
+    </w:p>
+    <w:p>
+      <w:pPr>
+        <w:rPr>
+          <w:i/>
+          <w:iCs/>
+        </w:rPr>
+      </w:pPr>
+      <w:r>
+        <w:rPr>
+          <w:i/>
+          <w:iCs/>
+        </w:rPr>
+        <w:t xml:space="preserve">Figura </w:t>
+      </w:r>
+      <w:r>
+        <w:rPr>
+          <w:i/>
+          <w:iCs/>
+        </w:rPr>
+        <w:t>5</w:t>
+      </w:r>
+      <w:r>
+        <w:rPr>
+          <w:i/>
+          <w:iCs/>
+        </w:rPr>
+        <w:t xml:space="preserve"> – </w:t>
+      </w:r>
+      <w:r>
+        <w:rPr>
+          <w:i/>
+          <w:iCs/>
+        </w:rPr>
+        <w:t>Ecrã de login</w:t>
+      </w:r>
+    </w:p>
+    <w:p>
+      <w:pPr>
+        <w:rPr>
+          <w:i/>
+          <w:iCs/>
+        </w:rPr>
+      </w:pPr>
+      <w:r>
+        <w:rPr>
+          <w:i/>
+          <w:iCs/>
+        </w:rPr>
+        <w:drawing>
+          <wp:inline distT="0" distB="0" distL="0" distR="0" wp14:anchorId="4E97991D" wp14:editId="03DB26F8">
+            <wp:extent cx="5400040" cy="3234690"/>
+            <wp:effectExtent l="0" t="0" r="0" b="3810"/>
+            <wp:docPr id="10" name="Imagem 10"/>
+            <wp:cNvGraphicFramePr>
+              <a:graphicFrameLocks xmlns:a="http://schemas.openxmlformats.org/drawingml/2006/main" noChangeAspect="1"/>
+            </wp:cNvGraphicFramePr>
+            <a:graphic xmlns:a="http://schemas.openxmlformats.org/drawingml/2006/main">
+              <a:graphicData uri="http://schemas.openxmlformats.org/drawingml/2006/picture">
+                <pic:pic xmlns:pic="http://schemas.openxmlformats.org/drawingml/2006/picture">
+                  <pic:nvPicPr>
+                    <pic:cNvPr id="1" name=""/>
+                    <pic:cNvPicPr/>
+                  </pic:nvPicPr>
+                  <pic:blipFill>
+                    <a:blip r:embed="rId13"/>
+                    <a:stretch>
+                      <a:fillRect/>
+                    </a:stretch>
+                  </pic:blipFill>
+                  <pic:spPr>
+                    <a:xfrm>
+                      <a:off x="0" y="0"/>
+                      <a:ext cx="5400040" cy="3234690"/>
+                    </a:xfrm>
+                    <a:prstGeom prst="rect">
+                      <a:avLst/>
+                    </a:prstGeom>
+                  </pic:spPr>
+                </pic:pic>
+              </a:graphicData>
+            </a:graphic>
+          </wp:inline>
+        </w:drawing>
+      </w:r>
+    </w:p>
+    <w:p>
+      <w:pPr>
+        <w:rPr>
+          <w:i/>
+          <w:iCs/>
+        </w:rPr>
+      </w:pPr>
+      <w:r>
+        <w:rPr>
+          <w:i/>
+          <w:iCs/>
+        </w:rPr>
+        <w:t xml:space="preserve">Figura </w:t>
+      </w:r>
+      <w:r>
+        <w:rPr>
+          <w:i/>
+          <w:iCs/>
+        </w:rPr>
+        <w:t>6</w:t>
+      </w:r>
+      <w:r>
+        <w:rPr>
+          <w:i/>
+          <w:iCs/>
+        </w:rPr>
+        <w:t xml:space="preserve"> – </w:t>
+      </w:r>
+      <w:r>
+        <w:rPr>
+          <w:i/>
+          <w:iCs/>
+        </w:rPr>
+        <w:t>Ecrã de registo</w:t>
+      </w:r>
+    </w:p>
+    <w:p>
+      <w:pPr>
+        <w:rPr>
+          <w:i/>
+          <w:iCs/>
+        </w:rPr>
+      </w:pPr>
+    </w:p>
+    <w:p/>
     <w:p>
       <w:pPr>
         <w:rPr>
@@ -918,7 +2423,7 @@
                     <pic:cNvPicPr/>
                   </pic:nvPicPr>
                   <pic:blipFill>
-                    <a:blip r:embed="rId7">
+                    <a:blip r:embed="rId14">
                       <a:extLst>
                         <a:ext uri="{28A0092B-C50C-407E-A947-70E740481C1C}">
                           <a14:useLocalDpi xmlns:a14="http://schemas.microsoft.com/office/drawing/2010/main" val="0"/>
@@ -948,6 +2453,42 @@
     <w:p>
       <w:pPr>
         <w:rPr>
+          <w:i/>
+          <w:iCs/>
+        </w:rPr>
+      </w:pPr>
+      <w:r>
+        <w:rPr>
+          <w:i/>
+          <w:iCs/>
+        </w:rPr>
+        <w:t xml:space="preserve">Figura </w:t>
+      </w:r>
+      <w:r>
+        <w:rPr>
+          <w:i/>
+          <w:iCs/>
+        </w:rPr>
+        <w:t>7</w:t>
+      </w:r>
+      <w:r>
+        <w:rPr>
+          <w:i/>
+          <w:iCs/>
+        </w:rPr>
+        <w:t xml:space="preserve"> – </w:t>
+      </w:r>
+      <w:r>
+        <w:rPr>
+          <w:i/>
+          <w:iCs/>
+        </w:rPr>
+        <w:t>Procura de filmes pela OMDB API.</w:t>
+      </w:r>
+    </w:p>
+    <w:p>
+      <w:pPr>
+        <w:rPr>
           <w:sz w:val="26"/>
           <w:szCs w:val="26"/>
         </w:rPr>
@@ -967,29 +2508,6 @@
         </w:rPr>
         <w:t>Nessa tabela o utilizador pode clicar 2x numa linha e o filme passará para a listagem dos meus filmes já assistidos.</w:t>
       </w:r>
-    </w:p>
-    <w:p>
-      <w:pPr>
-        <w:rPr>
-          <w:sz w:val="26"/>
-          <w:szCs w:val="26"/>
-        </w:rPr>
-      </w:pPr>
-      <w:r>
-        <w:rPr>
-          <w:sz w:val="26"/>
-          <w:szCs w:val="26"/>
-        </w:rPr>
-        <w:t>Cada vez que a aplicação inicia, vai ao ficheiro lido e usa-o como base da listagem de filmes já adicionados.</w:t>
-      </w:r>
-    </w:p>
-    <w:p>
-      <w:pPr>
-        <w:rPr>
-          <w:sz w:val="26"/>
-          <w:szCs w:val="26"/>
-        </w:rPr>
-      </w:pPr>
     </w:p>
     <w:p>
       <w:pPr>
@@ -1006,7 +2524,7 @@
         </w:rPr>
         <w:lastRenderedPageBreak/>
         <w:drawing>
-          <wp:inline distT="0" distB="0" distL="0" distR="0" wp14:anchorId="514A3706" wp14:editId="272DB480">
+          <wp:inline distT="0" distB="0" distL="0" distR="0" wp14:anchorId="7AE26D0B" wp14:editId="3117928F">
             <wp:extent cx="5400040" cy="3289935"/>
             <wp:effectExtent l="0" t="0" r="0" b="5715"/>
             <wp:docPr id="3" name="Imagem 3"/>
@@ -1021,7 +2539,7 @@
                     <pic:cNvPicPr/>
                   </pic:nvPicPr>
                   <pic:blipFill>
-                    <a:blip r:embed="rId8">
+                    <a:blip r:embed="rId15">
                       <a:extLst>
                         <a:ext uri="{28A0092B-C50C-407E-A947-70E740481C1C}">
                           <a14:useLocalDpi xmlns:a14="http://schemas.microsoft.com/office/drawing/2010/main" val="0"/>
@@ -1051,6 +2569,49 @@
     <w:p>
       <w:pPr>
         <w:rPr>
+          <w:i/>
+          <w:iCs/>
+        </w:rPr>
+      </w:pPr>
+      <w:r>
+        <w:rPr>
+          <w:i/>
+          <w:iCs/>
+        </w:rPr>
+        <w:t xml:space="preserve">Figura </w:t>
+      </w:r>
+      <w:r>
+        <w:rPr>
+          <w:i/>
+          <w:iCs/>
+        </w:rPr>
+        <w:t>8</w:t>
+      </w:r>
+      <w:r>
+        <w:rPr>
+          <w:i/>
+          <w:iCs/>
+        </w:rPr>
+        <w:t xml:space="preserve"> – </w:t>
+      </w:r>
+      <w:r>
+        <w:rPr>
+          <w:i/>
+          <w:iCs/>
+        </w:rPr>
+        <w:t>Listagem de filmes adicionados</w:t>
+      </w:r>
+      <w:r>
+        <w:rPr>
+          <w:i/>
+          <w:iCs/>
+        </w:rPr>
+        <w:t>.</w:t>
+      </w:r>
+    </w:p>
+    <w:p>
+      <w:pPr>
+        <w:rPr>
           <w:sz w:val="26"/>
           <w:szCs w:val="26"/>
         </w:rPr>
@@ -1100,7 +2661,7 @@
                     <pic:cNvPicPr/>
                   </pic:nvPicPr>
                   <pic:blipFill>
-                    <a:blip r:embed="rId9">
+                    <a:blip r:embed="rId16">
                       <a:extLst>
                         <a:ext uri="{28A0092B-C50C-407E-A947-70E740481C1C}">
                           <a14:useLocalDpi xmlns:a14="http://schemas.microsoft.com/office/drawing/2010/main" val="0"/>
@@ -1130,19 +2691,306 @@
     <w:p>
       <w:pPr>
         <w:rPr>
-          <w:sz w:val="26"/>
-          <w:szCs w:val="26"/>
-        </w:rPr>
-      </w:pPr>
+          <w:i/>
+          <w:iCs/>
+        </w:rPr>
+      </w:pPr>
+      <w:r>
+        <w:rPr>
+          <w:i/>
+          <w:iCs/>
+        </w:rPr>
+        <w:t xml:space="preserve">Figura </w:t>
+      </w:r>
+      <w:r>
+        <w:rPr>
+          <w:i/>
+          <w:iCs/>
+        </w:rPr>
+        <w:t>9</w:t>
+      </w:r>
+      <w:r>
+        <w:rPr>
+          <w:i/>
+          <w:iCs/>
+        </w:rPr>
+        <w:t xml:space="preserve"> – </w:t>
+      </w:r>
+      <w:r>
+        <w:rPr>
+          <w:i/>
+          <w:iCs/>
+        </w:rPr>
+        <w:t>Listagem depois de removido um filme.</w:t>
+      </w:r>
+    </w:p>
+    <w:p>
+      <w:pPr>
+        <w:rPr>
+          <w:i/>
+          <w:iCs/>
+        </w:rPr>
+      </w:pPr>
+    </w:p>
+    <w:p>
+      <w:pPr>
+        <w:rPr>
+          <w:i/>
+          <w:iCs/>
+        </w:rPr>
+      </w:pPr>
+      <w:r>
+        <w:rPr>
+          <w:i/>
+          <w:iCs/>
+        </w:rPr>
+        <w:br w:type="page"/>
+      </w:r>
+    </w:p>
+    <w:p>
+      <w:pPr>
+        <w:pStyle w:val="Ttulo1"/>
+      </w:pPr>
+      <w:bookmarkStart w:id="22" w:name="_Toc64026602"/>
+      <w:r>
+        <w:lastRenderedPageBreak/>
+        <w:t>Conclusão</w:t>
+      </w:r>
+      <w:bookmarkEnd w:id="22"/>
+    </w:p>
+    <w:p/>
+    <w:p>
+      <w:pPr>
+        <w:rPr>
+          <w:sz w:val="24"/>
+          <w:szCs w:val="24"/>
+        </w:rPr>
+      </w:pPr>
+      <w:r>
+        <w:rPr>
+          <w:sz w:val="24"/>
+          <w:szCs w:val="24"/>
+        </w:rPr>
+        <w:t>Neste trabalho foi abordada a construção de uma API e a publicação da mesma. F</w:t>
+      </w:r>
+      <w:r>
+        <w:rPr>
+          <w:sz w:val="24"/>
+          <w:szCs w:val="24"/>
+        </w:rPr>
+        <w:t xml:space="preserve">oi desafiante porque ainda não tinha utilizado nenhuma das tecnologias </w:t>
+      </w:r>
+      <w:proofErr w:type="gramStart"/>
+      <w:r>
+        <w:rPr>
+          <w:sz w:val="24"/>
+          <w:szCs w:val="24"/>
+        </w:rPr>
+        <w:t>abordadas</w:t>
+      </w:r>
+      <w:proofErr w:type="gramEnd"/>
+      <w:r>
+        <w:rPr>
+          <w:sz w:val="24"/>
+          <w:szCs w:val="24"/>
+        </w:rPr>
+        <w:t xml:space="preserve"> mas no final penso que tenha sido muito benéfico pois permitiu-me ver e aprender muito sobre o assunto (API .NET Core e Windows </w:t>
+      </w:r>
+      <w:proofErr w:type="spellStart"/>
+      <w:r>
+        <w:rPr>
+          <w:sz w:val="24"/>
+          <w:szCs w:val="24"/>
+        </w:rPr>
+        <w:t>forms</w:t>
+      </w:r>
+      <w:proofErr w:type="spellEnd"/>
+      <w:r>
+        <w:rPr>
+          <w:sz w:val="24"/>
+          <w:szCs w:val="24"/>
+        </w:rPr>
+        <w:t>)</w:t>
+      </w:r>
+    </w:p>
+    <w:p>
+      <w:pPr>
+        <w:rPr>
+          <w:sz w:val="24"/>
+          <w:szCs w:val="24"/>
+          <w:u w:val="single"/>
+        </w:rPr>
+      </w:pPr>
+      <w:r>
+        <w:rPr>
+          <w:sz w:val="24"/>
+          <w:szCs w:val="24"/>
+        </w:rPr>
+        <w:t>Penso que tenha comprido todos os objetivos que tinha inicialmente previsto</w:t>
+      </w:r>
+      <w:r>
+        <w:rPr>
+          <w:sz w:val="24"/>
+          <w:szCs w:val="24"/>
+        </w:rPr>
+        <w:t xml:space="preserve"> e, após c</w:t>
+      </w:r>
+      <w:r>
+        <w:rPr>
+          <w:sz w:val="24"/>
+          <w:szCs w:val="24"/>
+        </w:rPr>
+        <w:t xml:space="preserve">oncluído o trabalho, </w:t>
+      </w:r>
+      <w:r>
+        <w:rPr>
+          <w:sz w:val="24"/>
+          <w:szCs w:val="24"/>
+        </w:rPr>
+        <w:t>fiquei</w:t>
+      </w:r>
+      <w:r>
+        <w:rPr>
+          <w:sz w:val="24"/>
+          <w:szCs w:val="24"/>
+        </w:rPr>
+        <w:t xml:space="preserve"> satisfeito</w:t>
+      </w:r>
+      <w:r>
+        <w:rPr>
+          <w:sz w:val="24"/>
+          <w:szCs w:val="24"/>
+        </w:rPr>
+        <w:t xml:space="preserve"> com a solução desenvolvida</w:t>
+      </w:r>
+      <w:r>
+        <w:rPr>
+          <w:sz w:val="24"/>
+          <w:szCs w:val="24"/>
+        </w:rPr>
+        <w:t xml:space="preserve"> embora que, num ambiente profissional teriam alguns pontos que ser melhorados tanto na API como na aplicação.</w:t>
+      </w:r>
     </w:p>
     <w:sectPr>
+      <w:headerReference w:type="default" r:id="rId17"/>
+      <w:footerReference w:type="default" r:id="rId18"/>
       <w:pgSz w:w="11906" w:h="16838"/>
       <w:pgMar w:top="1417" w:right="1701" w:bottom="1417" w:left="1701" w:header="708" w:footer="708" w:gutter="0"/>
+      <w:pgNumType w:start="0"/>
       <w:cols w:space="708"/>
+      <w:titlePg/>
       <w:docGrid w:linePitch="360"/>
     </w:sectPr>
   </w:body>
 </w:document>
+</file>
+
+<file path=word/endnotes.xml><?xml version="1.0" encoding="utf-8"?>
+<w:endnotes xmlns:wpc="http://schemas.microsoft.com/office/word/2010/wordprocessingCanvas" xmlns:cx="http://schemas.microsoft.com/office/drawing/2014/chartex" xmlns:cx1="http://schemas.microsoft.com/office/drawing/2015/9/8/chartex" xmlns:cx2="http://schemas.microsoft.com/office/drawing/2015/10/21/chartex" xmlns:cx3="http://schemas.microsoft.com/office/drawing/2016/5/9/chartex" xmlns:cx4="http://schemas.microsoft.com/office/drawing/2016/5/10/chartex" xmlns:cx5="http://schemas.microsoft.com/office/drawing/2016/5/11/chartex" xmlns:cx6="http://schemas.microsoft.com/office/drawing/2016/5/12/chartex" xmlns:cx7="http://schemas.microsoft.com/office/drawing/2016/5/13/chartex" xmlns:cx8="http://schemas.microsoft.com/office/drawing/2016/5/14/chartex" xmlns:mc="http://schemas.openxmlformats.org/markup-compatibility/2006" xmlns:aink="http://schemas.microsoft.com/office/drawing/2016/ink" xmlns:am3d="http://schemas.microsoft.com/office/drawing/2017/model3d" xmlns:o="urn:schemas-microsoft-com:office:office" xmlns:r="http://schemas.openxmlformats.org/officeDocument/2006/relationships" xmlns:m="http://schemas.openxmlformats.org/officeDocument/2006/math" xmlns:v="urn:schemas-microsoft-com:vml" xmlns:wp14="http://schemas.microsoft.com/office/word/2010/wordprocessingDrawing" xmlns:wp="http://schemas.openxmlformats.org/drawingml/2006/wordprocessingDrawing" xmlns:w10="urn:schemas-microsoft-com:office:word" xmlns:w="http://schemas.openxmlformats.org/wordprocessingml/2006/main" xmlns:w14="http://schemas.microsoft.com/office/word/2010/wordml" xmlns:w15="http://schemas.microsoft.com/office/word/2012/wordml" xmlns:w16cex="http://schemas.microsoft.com/office/word/2018/wordml/cex" xmlns:w16cid="http://schemas.microsoft.com/office/word/2016/wordml/cid" xmlns:w16="http://schemas.microsoft.com/office/word/2018/wordml" xmlns:w16se="http://schemas.microsoft.com/office/word/2015/wordml/symex" xmlns:wpg="http://schemas.microsoft.com/office/word/2010/wordprocessingGroup" xmlns:wpi="http://schemas.microsoft.com/office/word/2010/wordprocessingInk" xmlns:wne="http://schemas.microsoft.com/office/word/2006/wordml" xmlns:wps="http://schemas.microsoft.com/office/word/2010/wordprocessingShape" mc:Ignorable="w14 w15 w16se w16cid w16 w16cex wp14">
+  <w:endnote w:type="separator" w:id="-1">
+    <w:p>
+      <w:pPr>
+        <w:spacing w:after="0" w:line="240" w:lineRule="auto"/>
+      </w:pPr>
+      <w:r>
+        <w:separator/>
+      </w:r>
+    </w:p>
+  </w:endnote>
+  <w:endnote w:type="continuationSeparator" w:id="0">
+    <w:p>
+      <w:pPr>
+        <w:spacing w:after="0" w:line="240" w:lineRule="auto"/>
+      </w:pPr>
+      <w:r>
+        <w:continuationSeparator/>
+      </w:r>
+    </w:p>
+  </w:endnote>
+</w:endnotes>
+</file>
+
+<file path=word/footer1.xml><?xml version="1.0" encoding="utf-8"?>
+<w:ftr xmlns:wpc="http://schemas.microsoft.com/office/word/2010/wordprocessingCanvas" xmlns:cx="http://schemas.microsoft.com/office/drawing/2014/chartex" xmlns:cx1="http://schemas.microsoft.com/office/drawing/2015/9/8/chartex" xmlns:cx2="http://schemas.microsoft.com/office/drawing/2015/10/21/chartex" xmlns:cx3="http://schemas.microsoft.com/office/drawing/2016/5/9/chartex" xmlns:cx4="http://schemas.microsoft.com/office/drawing/2016/5/10/chartex" xmlns:cx5="http://schemas.microsoft.com/office/drawing/2016/5/11/chartex" xmlns:cx6="http://schemas.microsoft.com/office/drawing/2016/5/12/chartex" xmlns:cx7="http://schemas.microsoft.com/office/drawing/2016/5/13/chartex" xmlns:cx8="http://schemas.microsoft.com/office/drawing/2016/5/14/chartex" xmlns:mc="http://schemas.openxmlformats.org/markup-compatibility/2006" xmlns:aink="http://schemas.microsoft.com/office/drawing/2016/ink" xmlns:am3d="http://schemas.microsoft.com/office/drawing/2017/model3d" xmlns:o="urn:schemas-microsoft-com:office:office" xmlns:r="http://schemas.openxmlformats.org/officeDocument/2006/relationships" xmlns:m="http://schemas.openxmlformats.org/officeDocument/2006/math" xmlns:v="urn:schemas-microsoft-com:vml" xmlns:wp14="http://schemas.microsoft.com/office/word/2010/wordprocessingDrawing" xmlns:wp="http://schemas.openxmlformats.org/drawingml/2006/wordprocessingDrawing" xmlns:w10="urn:schemas-microsoft-com:office:word" xmlns:w="http://schemas.openxmlformats.org/wordprocessingml/2006/main" xmlns:w14="http://schemas.microsoft.com/office/word/2010/wordml" xmlns:w15="http://schemas.microsoft.com/office/word/2012/wordml" xmlns:w16cex="http://schemas.microsoft.com/office/word/2018/wordml/cex" xmlns:w16cid="http://schemas.microsoft.com/office/word/2016/wordml/cid" xmlns:w16="http://schemas.microsoft.com/office/word/2018/wordml" xmlns:w16se="http://schemas.microsoft.com/office/word/2015/wordml/symex" xmlns:wpg="http://schemas.microsoft.com/office/word/2010/wordprocessingGroup" xmlns:wpi="http://schemas.microsoft.com/office/word/2010/wordprocessingInk" xmlns:wne="http://schemas.microsoft.com/office/word/2006/wordml" xmlns:wps="http://schemas.microsoft.com/office/word/2010/wordprocessingShape" mc:Ignorable="w14 w15 w16se w16cid w16 w16cex wp14">
+  <w:sdt>
+    <w:sdtPr>
+      <w:id w:val="1591582463"/>
+      <w:docPartObj>
+        <w:docPartGallery w:val="Page Numbers (Bottom of Page)"/>
+        <w:docPartUnique/>
+      </w:docPartObj>
+    </w:sdtPr>
+    <w:sdtContent>
+      <w:p>
+        <w:pPr>
+          <w:pStyle w:val="Rodap"/>
+          <w:jc w:val="right"/>
+        </w:pPr>
+        <w:r>
+          <w:fldChar w:fldCharType="begin"/>
+        </w:r>
+        <w:r>
+          <w:instrText>PAGE   \* MERGEFORMAT</w:instrText>
+        </w:r>
+        <w:r>
+          <w:fldChar w:fldCharType="separate"/>
+        </w:r>
+        <w:r>
+          <w:t>2</w:t>
+        </w:r>
+        <w:r>
+          <w:fldChar w:fldCharType="end"/>
+        </w:r>
+      </w:p>
+    </w:sdtContent>
+  </w:sdt>
+  <w:p>
+    <w:pPr>
+      <w:pStyle w:val="Rodap"/>
+    </w:pPr>
+  </w:p>
+</w:ftr>
+</file>
+
+<file path=word/footnotes.xml><?xml version="1.0" encoding="utf-8"?>
+<w:footnotes xmlns:wpc="http://schemas.microsoft.com/office/word/2010/wordprocessingCanvas" xmlns:cx="http://schemas.microsoft.com/office/drawing/2014/chartex" xmlns:cx1="http://schemas.microsoft.com/office/drawing/2015/9/8/chartex" xmlns:cx2="http://schemas.microsoft.com/office/drawing/2015/10/21/chartex" xmlns:cx3="http://schemas.microsoft.com/office/drawing/2016/5/9/chartex" xmlns:cx4="http://schemas.microsoft.com/office/drawing/2016/5/10/chartex" xmlns:cx5="http://schemas.microsoft.com/office/drawing/2016/5/11/chartex" xmlns:cx6="http://schemas.microsoft.com/office/drawing/2016/5/12/chartex" xmlns:cx7="http://schemas.microsoft.com/office/drawing/2016/5/13/chartex" xmlns:cx8="http://schemas.microsoft.com/office/drawing/2016/5/14/chartex" xmlns:mc="http://schemas.openxmlformats.org/markup-compatibility/2006" xmlns:aink="http://schemas.microsoft.com/office/drawing/2016/ink" xmlns:am3d="http://schemas.microsoft.com/office/drawing/2017/model3d" xmlns:o="urn:schemas-microsoft-com:office:office" xmlns:r="http://schemas.openxmlformats.org/officeDocument/2006/relationships" xmlns:m="http://schemas.openxmlformats.org/officeDocument/2006/math" xmlns:v="urn:schemas-microsoft-com:vml" xmlns:wp14="http://schemas.microsoft.com/office/word/2010/wordprocessingDrawing" xmlns:wp="http://schemas.openxmlformats.org/drawingml/2006/wordprocessingDrawing" xmlns:w10="urn:schemas-microsoft-com:office:word" xmlns:w="http://schemas.openxmlformats.org/wordprocessingml/2006/main" xmlns:w14="http://schemas.microsoft.com/office/word/2010/wordml" xmlns:w15="http://schemas.microsoft.com/office/word/2012/wordml" xmlns:w16cex="http://schemas.microsoft.com/office/word/2018/wordml/cex" xmlns:w16cid="http://schemas.microsoft.com/office/word/2016/wordml/cid" xmlns:w16="http://schemas.microsoft.com/office/word/2018/wordml" xmlns:w16se="http://schemas.microsoft.com/office/word/2015/wordml/symex" xmlns:wpg="http://schemas.microsoft.com/office/word/2010/wordprocessingGroup" xmlns:wpi="http://schemas.microsoft.com/office/word/2010/wordprocessingInk" xmlns:wne="http://schemas.microsoft.com/office/word/2006/wordml" xmlns:wps="http://schemas.microsoft.com/office/word/2010/wordprocessingShape" mc:Ignorable="w14 w15 w16se w16cid w16 w16cex wp14">
+  <w:footnote w:type="separator" w:id="-1">
+    <w:p>
+      <w:pPr>
+        <w:spacing w:after="0" w:line="240" w:lineRule="auto"/>
+      </w:pPr>
+      <w:r>
+        <w:separator/>
+      </w:r>
+    </w:p>
+  </w:footnote>
+  <w:footnote w:type="continuationSeparator" w:id="0">
+    <w:p>
+      <w:pPr>
+        <w:spacing w:after="0" w:line="240" w:lineRule="auto"/>
+      </w:pPr>
+      <w:r>
+        <w:continuationSeparator/>
+      </w:r>
+    </w:p>
+  </w:footnote>
+</w:footnotes>
+</file>
+
+<file path=word/header1.xml><?xml version="1.0" encoding="utf-8"?>
+<w:hdr xmlns:wpc="http://schemas.microsoft.com/office/word/2010/wordprocessingCanvas" xmlns:cx="http://schemas.microsoft.com/office/drawing/2014/chartex" xmlns:cx1="http://schemas.microsoft.com/office/drawing/2015/9/8/chartex" xmlns:cx2="http://schemas.microsoft.com/office/drawing/2015/10/21/chartex" xmlns:cx3="http://schemas.microsoft.com/office/drawing/2016/5/9/chartex" xmlns:cx4="http://schemas.microsoft.com/office/drawing/2016/5/10/chartex" xmlns:cx5="http://schemas.microsoft.com/office/drawing/2016/5/11/chartex" xmlns:cx6="http://schemas.microsoft.com/office/drawing/2016/5/12/chartex" xmlns:cx7="http://schemas.microsoft.com/office/drawing/2016/5/13/chartex" xmlns:cx8="http://schemas.microsoft.com/office/drawing/2016/5/14/chartex" xmlns:mc="http://schemas.openxmlformats.org/markup-compatibility/2006" xmlns:aink="http://schemas.microsoft.com/office/drawing/2016/ink" xmlns:am3d="http://schemas.microsoft.com/office/drawing/2017/model3d" xmlns:o="urn:schemas-microsoft-com:office:office" xmlns:r="http://schemas.openxmlformats.org/officeDocument/2006/relationships" xmlns:m="http://schemas.openxmlformats.org/officeDocument/2006/math" xmlns:v="urn:schemas-microsoft-com:vml" xmlns:wp14="http://schemas.microsoft.com/office/word/2010/wordprocessingDrawing" xmlns:wp="http://schemas.openxmlformats.org/drawingml/2006/wordprocessingDrawing" xmlns:w10="urn:schemas-microsoft-com:office:word" xmlns:w="http://schemas.openxmlformats.org/wordprocessingml/2006/main" xmlns:w14="http://schemas.microsoft.com/office/word/2010/wordml" xmlns:w15="http://schemas.microsoft.com/office/word/2012/wordml" xmlns:w16cex="http://schemas.microsoft.com/office/word/2018/wordml/cex" xmlns:w16cid="http://schemas.microsoft.com/office/word/2016/wordml/cid" xmlns:w16="http://schemas.microsoft.com/office/word/2018/wordml" xmlns:w16se="http://schemas.microsoft.com/office/word/2015/wordml/symex" xmlns:wpg="http://schemas.microsoft.com/office/word/2010/wordprocessingGroup" xmlns:wpi="http://schemas.microsoft.com/office/word/2010/wordprocessingInk" xmlns:wne="http://schemas.microsoft.com/office/word/2006/wordml" xmlns:wps="http://schemas.microsoft.com/office/word/2010/wordprocessingShape" mc:Ignorable="w14 w15 w16se w16cid w16 w16cex wp14">
+  <w:p>
+    <w:pPr>
+      <w:pStyle w:val="Cabealho"/>
+      <w:jc w:val="right"/>
+    </w:pPr>
+  </w:p>
+  <w:p>
+    <w:pPr>
+      <w:pStyle w:val="Cabealho"/>
+    </w:pPr>
+  </w:p>
+</w:hdr>
 </file>
 
 <file path=word/styles.xml><?xml version="1.0" encoding="utf-8"?>
@@ -1767,6 +3615,102 @@
       <w:color w:val="2F5496" w:themeColor="accent1" w:themeShade="BF"/>
     </w:rPr>
   </w:style>
+  <w:style w:type="character" w:styleId="Hiperligaovisitada">
+    <w:name w:val="FollowedHyperlink"/>
+    <w:basedOn w:val="Tipodeletrapredefinidodopargrafo"/>
+    <w:uiPriority w:val="99"/>
+    <w:semiHidden/>
+    <w:unhideWhenUsed/>
+    <w:rsid w:val="00CE6559"/>
+    <w:rPr>
+      <w:color w:val="954F72" w:themeColor="followedHyperlink"/>
+      <w:u w:val="single"/>
+    </w:rPr>
+  </w:style>
+  <w:style w:type="paragraph" w:styleId="Cabealhodondice">
+    <w:name w:val="TOC Heading"/>
+    <w:basedOn w:val="Ttulo1"/>
+    <w:next w:val="Normal"/>
+    <w:uiPriority w:val="39"/>
+    <w:unhideWhenUsed/>
+    <w:qFormat/>
+    <w:rsid w:val="00C542CF"/>
+    <w:pPr>
+      <w:outlineLvl w:val="9"/>
+    </w:pPr>
+    <w:rPr>
+      <w:lang w:eastAsia="pt-PT"/>
+    </w:rPr>
+  </w:style>
+  <w:style w:type="paragraph" w:styleId="ndice1">
+    <w:name w:val="toc 1"/>
+    <w:basedOn w:val="Normal"/>
+    <w:next w:val="Normal"/>
+    <w:autoRedefine/>
+    <w:uiPriority w:val="39"/>
+    <w:unhideWhenUsed/>
+    <w:rsid w:val="00C542CF"/>
+    <w:pPr>
+      <w:spacing w:after="100"/>
+    </w:pPr>
+  </w:style>
+  <w:style w:type="paragraph" w:styleId="ndice2">
+    <w:name w:val="toc 2"/>
+    <w:basedOn w:val="Normal"/>
+    <w:next w:val="Normal"/>
+    <w:autoRedefine/>
+    <w:uiPriority w:val="39"/>
+    <w:unhideWhenUsed/>
+    <w:rsid w:val="00C542CF"/>
+    <w:pPr>
+      <w:spacing w:after="100"/>
+      <w:ind w:left="220"/>
+    </w:pPr>
+  </w:style>
+  <w:style w:type="paragraph" w:styleId="Cabealho">
+    <w:name w:val="header"/>
+    <w:basedOn w:val="Normal"/>
+    <w:link w:val="CabealhoCarter"/>
+    <w:uiPriority w:val="99"/>
+    <w:unhideWhenUsed/>
+    <w:rsid w:val="00C542CF"/>
+    <w:pPr>
+      <w:tabs>
+        <w:tab w:val="center" w:pos="4252"/>
+        <w:tab w:val="right" w:pos="8504"/>
+      </w:tabs>
+      <w:spacing w:after="0" w:line="240" w:lineRule="auto"/>
+    </w:pPr>
+  </w:style>
+  <w:style w:type="character" w:customStyle="1" w:styleId="CabealhoCarter">
+    <w:name w:val="Cabeçalho Caráter"/>
+    <w:basedOn w:val="Tipodeletrapredefinidodopargrafo"/>
+    <w:link w:val="Cabealho"/>
+    <w:uiPriority w:val="99"/>
+    <w:rsid w:val="00C542CF"/>
+  </w:style>
+  <w:style w:type="paragraph" w:styleId="Rodap">
+    <w:name w:val="footer"/>
+    <w:basedOn w:val="Normal"/>
+    <w:link w:val="RodapCarter"/>
+    <w:uiPriority w:val="99"/>
+    <w:unhideWhenUsed/>
+    <w:rsid w:val="00C542CF"/>
+    <w:pPr>
+      <w:tabs>
+        <w:tab w:val="center" w:pos="4252"/>
+        <w:tab w:val="right" w:pos="8504"/>
+      </w:tabs>
+      <w:spacing w:after="0" w:line="240" w:lineRule="auto"/>
+    </w:pPr>
+  </w:style>
+  <w:style w:type="character" w:customStyle="1" w:styleId="RodapCarter">
+    <w:name w:val="Rodapé Caráter"/>
+    <w:basedOn w:val="Tipodeletrapredefinidodopargrafo"/>
+    <w:link w:val="Rodap"/>
+    <w:uiPriority w:val="99"/>
+    <w:rsid w:val="00C542CF"/>
+  </w:style>
 </w:styles>
 </file>
 

</xml_diff>